<commit_message>
Report: added Anastasia's experience
</commit_message>
<xml_diff>
--- a/Report.docx
+++ b/Report.docx
@@ -269,25 +269,7 @@
           <w:sz w:val="24"/>
           <w:szCs w:val="24"/>
         </w:rPr>
-        <w:t xml:space="preserve">for the course Software Testing. Starting with an overview of the structure of the system and the various </w:t>
-      </w:r>
-      <w:r>
-        <w:rPr>
-          <w:rFonts w:ascii="XBBVGE+LMRoman10-Regular" w:hAnsi="XBBVGE+LMRoman10-Regular" w:cs="Times New Roman"/>
-          <w:color w:val="auto"/>
-          <w:sz w:val="24"/>
-          <w:szCs w:val="24"/>
-        </w:rPr>
-        <w:t>adopted</w:t>
-      </w:r>
-      <w:r>
-        <w:rPr>
-          <w:rFonts w:ascii="XBBVGE+LMRoman10-Regular" w:hAnsi="XBBVGE+LMRoman10-Regular" w:cs="Times New Roman"/>
-          <w:color w:val="auto"/>
-          <w:sz w:val="24"/>
-          <w:szCs w:val="24"/>
-        </w:rPr>
-        <w:t xml:space="preserve"> technicalities, we </w:t>
+        <w:t xml:space="preserve">for the course Software Testing. Starting with an overview of the structure of the system and the various adopted technicalities, we </w:t>
       </w:r>
       <w:r>
         <w:rPr>
@@ -305,25 +287,25 @@
           <w:sz w:val="24"/>
           <w:szCs w:val="24"/>
         </w:rPr>
-        <w:t xml:space="preserve"> continue with our </w:t>
-      </w:r>
-      <w:r>
-        <w:rPr>
-          <w:rFonts w:ascii="XBBVGE+LMRoman10-Regular" w:hAnsi="XBBVGE+LMRoman10-Regular" w:cs="Times New Roman"/>
-          <w:color w:val="auto"/>
-          <w:sz w:val="24"/>
-          <w:szCs w:val="24"/>
-        </w:rPr>
-        <w:t xml:space="preserve">reasonings </w:t>
-      </w:r>
-      <w:r>
-        <w:rPr>
-          <w:rFonts w:ascii="XBBVGE+LMRoman10-Regular" w:hAnsi="XBBVGE+LMRoman10-Regular" w:cs="Times New Roman"/>
-          <w:color w:val="auto"/>
-          <w:sz w:val="24"/>
-          <w:szCs w:val="24"/>
-        </w:rPr>
-        <w:t>and the challenges we faced during the development of the app, and lastly</w:t>
+        <w:t xml:space="preserve"> continue with </w:t>
+      </w:r>
+      <w:r>
+        <w:rPr>
+          <w:rFonts w:ascii="XBBVGE+LMRoman10-Regular" w:hAnsi="XBBVGE+LMRoman10-Regular" w:cs="Times New Roman"/>
+          <w:color w:val="auto"/>
+          <w:sz w:val="24"/>
+          <w:szCs w:val="24"/>
+        </w:rPr>
+        <w:t>the</w:t>
+      </w:r>
+      <w:r>
+        <w:rPr>
+          <w:rFonts w:ascii="XBBVGE+LMRoman10-Regular" w:hAnsi="XBBVGE+LMRoman10-Regular" w:cs="Times New Roman"/>
+          <w:color w:val="auto"/>
+          <w:sz w:val="24"/>
+          <w:szCs w:val="24"/>
+        </w:rPr>
+        <w:t xml:space="preserve"> reasonings and the challenges we faced during the development of the app, and lastly</w:t>
       </w:r>
       <w:r>
         <w:rPr>
@@ -488,7 +470,25 @@
           <w:sz w:val="24"/>
           <w:szCs w:val="24"/>
         </w:rPr>
-        <w:t xml:space="preserve">. The system under test is a simple </w:t>
+        <w:t>. The system under test is a simple</w:t>
+      </w:r>
+      <w:r>
+        <w:rPr>
+          <w:rFonts w:ascii="XBBVGE+LMRoman10-Regular" w:hAnsi="XBBVGE+LMRoman10-Regular" w:cs="Times New Roman"/>
+          <w:color w:val="auto"/>
+          <w:sz w:val="24"/>
+          <w:szCs w:val="24"/>
+        </w:rPr>
+        <w:t xml:space="preserve"> desktop</w:t>
+      </w:r>
+      <w:r>
+        <w:rPr>
+          <w:rFonts w:ascii="XBBVGE+LMRoman10-Regular" w:hAnsi="XBBVGE+LMRoman10-Regular" w:cs="Times New Roman"/>
+          <w:color w:val="auto"/>
+          <w:sz w:val="24"/>
+          <w:szCs w:val="24"/>
+        </w:rPr>
+        <w:t xml:space="preserve"> </w:t>
       </w:r>
       <w:r>
         <w:rPr>
@@ -788,25 +788,25 @@
           <w:sz w:val="24"/>
           <w:szCs w:val="24"/>
         </w:rPr>
-        <w:t xml:space="preserve"> The choices for these tools were due mainly to our experience with using them, </w:t>
-      </w:r>
-      <w:r>
-        <w:rPr>
-          <w:rFonts w:ascii="XBBVGE+LMRoman10-Regular" w:hAnsi="XBBVGE+LMRoman10-Regular" w:cs="Times New Roman"/>
-          <w:color w:val="auto"/>
-          <w:sz w:val="24"/>
-          <w:szCs w:val="24"/>
-        </w:rPr>
-        <w:t>to</w:t>
-      </w:r>
-      <w:r>
-        <w:rPr>
-          <w:rFonts w:ascii="XBBVGE+LMRoman10-Regular" w:hAnsi="XBBVGE+LMRoman10-Regular" w:cs="Times New Roman"/>
-          <w:color w:val="auto"/>
-          <w:sz w:val="24"/>
-          <w:szCs w:val="24"/>
-        </w:rPr>
-        <w:t xml:space="preserve"> not waste further time to understand how they worked. JUnit was almost an obvious choice</w:t>
+        <w:t xml:space="preserve"> The choices for these tools were due mainly to our experience with using them</w:t>
+      </w:r>
+      <w:r>
+        <w:rPr>
+          <w:rFonts w:ascii="XBBVGE+LMRoman10-Regular" w:hAnsi="XBBVGE+LMRoman10-Regular" w:cs="Times New Roman"/>
+          <w:color w:val="auto"/>
+          <w:sz w:val="24"/>
+          <w:szCs w:val="24"/>
+        </w:rPr>
+        <w:t>, but also because in our opinion, the workflow comes out very smooth and it is very easy to just work alternating between an IDE and GitHub</w:t>
+      </w:r>
+      <w:r>
+        <w:rPr>
+          <w:rFonts w:ascii="XBBVGE+LMRoman10-Regular" w:hAnsi="XBBVGE+LMRoman10-Regular" w:cs="Times New Roman"/>
+          <w:color w:val="auto"/>
+          <w:sz w:val="24"/>
+          <w:szCs w:val="24"/>
+        </w:rPr>
+        <w:t>. JUnit was almost an obvious choice</w:t>
       </w:r>
       <w:r>
         <w:rPr>
@@ -824,7 +824,61 @@
           <w:sz w:val="24"/>
           <w:szCs w:val="24"/>
         </w:rPr>
-        <w:t xml:space="preserve"> since we developed our project in Java; moreover, we appreciated that IntelliJ IDEA offered the Git menu to Commit, Push and Update the project, allowing to have a faster workflow directly inside the IDE. Also, we decided to use GitHub Actions as the coordinator since it’s integrated into the GitHub environment, reducing the manual work to connect the Version Control Server to it.     </w:t>
+        <w:t xml:space="preserve"> since we developed our project in Java; moreover, we appreciated that IntelliJ IDEA </w:t>
+      </w:r>
+      <w:r>
+        <w:rPr>
+          <w:rFonts w:ascii="XBBVGE+LMRoman10-Regular" w:hAnsi="XBBVGE+LMRoman10-Regular" w:cs="Times New Roman"/>
+          <w:color w:val="auto"/>
+          <w:sz w:val="24"/>
+          <w:szCs w:val="24"/>
+        </w:rPr>
+        <w:t>has a lot of VCS commands, so we used</w:t>
+      </w:r>
+      <w:r>
+        <w:rPr>
+          <w:rFonts w:ascii="XBBVGE+LMRoman10-Regular" w:hAnsi="XBBVGE+LMRoman10-Regular" w:cs="Times New Roman"/>
+          <w:color w:val="auto"/>
+          <w:sz w:val="24"/>
+          <w:szCs w:val="24"/>
+        </w:rPr>
+        <w:t xml:space="preserve"> the Git menu to Commit, Push and Update the project, allowing </w:t>
+      </w:r>
+      <w:r>
+        <w:rPr>
+          <w:rFonts w:ascii="XBBVGE+LMRoman10-Regular" w:hAnsi="XBBVGE+LMRoman10-Regular" w:cs="Times New Roman"/>
+          <w:color w:val="auto"/>
+          <w:sz w:val="24"/>
+          <w:szCs w:val="24"/>
+        </w:rPr>
+        <w:t xml:space="preserve">us </w:t>
+      </w:r>
+      <w:r>
+        <w:rPr>
+          <w:rFonts w:ascii="XBBVGE+LMRoman10-Regular" w:hAnsi="XBBVGE+LMRoman10-Regular" w:cs="Times New Roman"/>
+          <w:color w:val="auto"/>
+          <w:sz w:val="24"/>
+          <w:szCs w:val="24"/>
+        </w:rPr>
+        <w:t xml:space="preserve">to have a faster workflow directly </w:t>
+      </w:r>
+      <w:r>
+        <w:rPr>
+          <w:rFonts w:ascii="XBBVGE+LMRoman10-Regular" w:hAnsi="XBBVGE+LMRoman10-Regular" w:cs="Times New Roman"/>
+          <w:color w:val="auto"/>
+          <w:sz w:val="24"/>
+          <w:szCs w:val="24"/>
+        </w:rPr>
+        <w:t xml:space="preserve">from </w:t>
+      </w:r>
+      <w:r>
+        <w:rPr>
+          <w:rFonts w:ascii="XBBVGE+LMRoman10-Regular" w:hAnsi="XBBVGE+LMRoman10-Regular" w:cs="Times New Roman"/>
+          <w:color w:val="auto"/>
+          <w:sz w:val="24"/>
+          <w:szCs w:val="24"/>
+        </w:rPr>
+        <w:t xml:space="preserve">inside the IDE. Also, we decided to use GitHub Actions as the coordinator since it’s integrated into the GitHub environment, reducing the manual work to connect the Version Control Server to it.   </w:t>
       </w:r>
     </w:p>
     <w:p>
@@ -1327,16 +1381,26 @@
           <w:sz w:val="24"/>
           <w:szCs w:val="24"/>
         </w:rPr>
-        <w:t>maven-surefire-plugin</w:t>
-      </w:r>
-      <w:r>
-        <w:rPr>
-          <w:rFonts w:ascii="XBBVGE+LMRoman10-Regular" w:hAnsi="XBBVGE+LMRoman10-Regular" w:cs="Times New Roman"/>
-          <w:color w:val="auto"/>
-          <w:sz w:val="24"/>
-          <w:szCs w:val="24"/>
-        </w:rPr>
-        <w:t xml:space="preserve"> for XXX and </w:t>
+        <w:t xml:space="preserve">maven-surefire-plugin for </w:t>
+      </w:r>
+      <w:r>
+        <w:rPr>
+          <w:rFonts w:ascii="XBBVGE+LMRoman10-Regular" w:hAnsi="XBBVGE+LMRoman10-Regular" w:cs="Times New Roman"/>
+          <w:color w:val="auto"/>
+          <w:sz w:val="24"/>
+          <w:szCs w:val="24"/>
+          <w:highlight w:val="yellow"/>
+        </w:rPr>
+        <w:t>XXX</w:t>
+      </w:r>
+      <w:r>
+        <w:rPr>
+          <w:rFonts w:ascii="XBBVGE+LMRoman10-Regular" w:hAnsi="XBBVGE+LMRoman10-Regular" w:cs="Times New Roman"/>
+          <w:color w:val="auto"/>
+          <w:sz w:val="24"/>
+          <w:szCs w:val="24"/>
+        </w:rPr>
+        <w:t xml:space="preserve"> and </w:t>
       </w:r>
       <w:r>
         <w:rPr>
@@ -1374,7 +1438,43 @@
           <w:sz w:val="24"/>
           <w:szCs w:val="24"/>
         </w:rPr>
-        <w:t xml:space="preserve">Once we had the View ready, we created the empty class Calculator.java and </w:t>
+        <w:t xml:space="preserve">To begin with, </w:t>
+      </w:r>
+      <w:r>
+        <w:rPr>
+          <w:rFonts w:ascii="XBBVGE+LMRoman10-Regular" w:hAnsi="XBBVGE+LMRoman10-Regular" w:cs="Times New Roman"/>
+          <w:color w:val="auto"/>
+          <w:sz w:val="24"/>
+          <w:szCs w:val="24"/>
+        </w:rPr>
+        <w:t>w</w:t>
+      </w:r>
+      <w:r>
+        <w:rPr>
+          <w:rFonts w:ascii="XBBVGE+LMRoman10-Regular" w:hAnsi="XBBVGE+LMRoman10-Regular" w:cs="Times New Roman"/>
+          <w:color w:val="auto"/>
+          <w:sz w:val="24"/>
+          <w:szCs w:val="24"/>
+        </w:rPr>
+        <w:t xml:space="preserve">e </w:t>
+      </w:r>
+      <w:r>
+        <w:rPr>
+          <w:rFonts w:ascii="XBBVGE+LMRoman10-Regular" w:hAnsi="XBBVGE+LMRoman10-Regular" w:cs="Times New Roman"/>
+          <w:color w:val="auto"/>
+          <w:sz w:val="24"/>
+          <w:szCs w:val="24"/>
+        </w:rPr>
+        <w:t>created</w:t>
+      </w:r>
+      <w:r>
+        <w:rPr>
+          <w:rFonts w:ascii="XBBVGE+LMRoman10-Regular" w:hAnsi="XBBVGE+LMRoman10-Regular" w:cs="Times New Roman"/>
+          <w:color w:val="auto"/>
+          <w:sz w:val="24"/>
+          <w:szCs w:val="24"/>
+        </w:rPr>
+        <w:t xml:space="preserve"> </w:t>
       </w:r>
       <w:r>
         <w:rPr>
@@ -1429,6 +1529,321 @@
           <w:szCs w:val="24"/>
         </w:rPr>
         <w:t xml:space="preserve">, meaning the four operations that should be available within the calculator. </w:t>
+      </w:r>
+      <w:r>
+        <w:rPr>
+          <w:rFonts w:ascii="XBBVGE+LMRoman10-Regular" w:hAnsi="XBBVGE+LMRoman10-Regular" w:cs="Times New Roman"/>
+          <w:color w:val="auto"/>
+          <w:sz w:val="24"/>
+          <w:szCs w:val="24"/>
+        </w:rPr>
+        <w:t>W</w:t>
+      </w:r>
+      <w:r>
+        <w:rPr>
+          <w:rFonts w:ascii="XBBVGE+LMRoman10-Regular" w:hAnsi="XBBVGE+LMRoman10-Regular" w:cs="Times New Roman"/>
+          <w:color w:val="auto"/>
+          <w:sz w:val="24"/>
+          <w:szCs w:val="24"/>
+        </w:rPr>
+        <w:t>e wrote four test cases, one for each operation</w:t>
+      </w:r>
+      <w:r>
+        <w:rPr>
+          <w:rFonts w:ascii="XBBVGE+LMRoman10-Regular" w:hAnsi="XBBVGE+LMRoman10-Regular" w:cs="Times New Roman"/>
+          <w:color w:val="auto"/>
+          <w:sz w:val="24"/>
+          <w:szCs w:val="24"/>
+        </w:rPr>
+        <w:t xml:space="preserve"> (addition, subtraction, multiplication, and division)</w:t>
+      </w:r>
+      <w:r>
+        <w:rPr>
+          <w:rFonts w:ascii="XBBVGE+LMRoman10-Regular" w:hAnsi="XBBVGE+LMRoman10-Regular" w:cs="Times New Roman"/>
+          <w:color w:val="auto"/>
+          <w:sz w:val="24"/>
+          <w:szCs w:val="24"/>
+        </w:rPr>
+        <w:t>, that t</w:t>
+      </w:r>
+      <w:r>
+        <w:rPr>
+          <w:rFonts w:ascii="XBBVGE+LMRoman10-Regular" w:hAnsi="XBBVGE+LMRoman10-Regular" w:cs="Times New Roman"/>
+          <w:color w:val="auto"/>
+          <w:sz w:val="24"/>
+          <w:szCs w:val="24"/>
+        </w:rPr>
+        <w:t>ook</w:t>
+      </w:r>
+      <w:r>
+        <w:rPr>
+          <w:rFonts w:ascii="XBBVGE+LMRoman10-Regular" w:hAnsi="XBBVGE+LMRoman10-Regular" w:cs="Times New Roman"/>
+          <w:color w:val="auto"/>
+          <w:sz w:val="24"/>
+          <w:szCs w:val="24"/>
+        </w:rPr>
+        <w:t xml:space="preserve"> into consideration simple cases</w:t>
+      </w:r>
+      <w:r>
+        <w:rPr>
+          <w:rFonts w:ascii="XBBVGE+LMRoman10-Regular" w:hAnsi="XBBVGE+LMRoman10-Regular" w:cs="Times New Roman"/>
+          <w:color w:val="auto"/>
+          <w:sz w:val="24"/>
+          <w:szCs w:val="24"/>
+        </w:rPr>
+        <w:t>,</w:t>
+      </w:r>
+      <w:r>
+        <w:rPr>
+          <w:rFonts w:ascii="XBBVGE+LMRoman10-Regular" w:hAnsi="XBBVGE+LMRoman10-Regular" w:cs="Times New Roman"/>
+          <w:color w:val="auto"/>
+          <w:sz w:val="24"/>
+          <w:szCs w:val="24"/>
+        </w:rPr>
+        <w:t xml:space="preserve"> not considering borderline values,</w:t>
+      </w:r>
+      <w:r>
+        <w:rPr>
+          <w:rFonts w:ascii="XBBVGE+LMRoman10-Regular" w:hAnsi="XBBVGE+LMRoman10-Regular" w:cs="Times New Roman"/>
+          <w:color w:val="auto"/>
+          <w:sz w:val="24"/>
+          <w:szCs w:val="24"/>
+        </w:rPr>
+        <w:t xml:space="preserve"> and from them</w:t>
+      </w:r>
+      <w:r>
+        <w:rPr>
+          <w:rFonts w:ascii="XBBVGE+LMRoman10-Regular" w:hAnsi="XBBVGE+LMRoman10-Regular" w:cs="Times New Roman"/>
+          <w:color w:val="auto"/>
+          <w:sz w:val="24"/>
+          <w:szCs w:val="24"/>
+        </w:rPr>
+        <w:t>,</w:t>
+      </w:r>
+      <w:r>
+        <w:rPr>
+          <w:rFonts w:ascii="XBBVGE+LMRoman10-Regular" w:hAnsi="XBBVGE+LMRoman10-Regular" w:cs="Times New Roman"/>
+          <w:color w:val="auto"/>
+          <w:sz w:val="24"/>
+          <w:szCs w:val="24"/>
+        </w:rPr>
+        <w:t xml:space="preserve"> we originated the four relative stubs</w:t>
+      </w:r>
+      <w:r>
+        <w:rPr>
+          <w:rFonts w:ascii="XBBVGE+LMRoman10-Regular" w:hAnsi="XBBVGE+LMRoman10-Regular" w:cs="Times New Roman"/>
+          <w:color w:val="auto"/>
+          <w:sz w:val="24"/>
+          <w:szCs w:val="24"/>
+        </w:rPr>
+        <w:t xml:space="preserve"> in the Calculator.java class</w:t>
+      </w:r>
+      <w:r>
+        <w:rPr>
+          <w:rFonts w:ascii="XBBVGE+LMRoman10-Regular" w:hAnsi="XBBVGE+LMRoman10-Regular" w:cs="Times New Roman"/>
+          <w:color w:val="auto"/>
+          <w:sz w:val="24"/>
+          <w:szCs w:val="24"/>
+        </w:rPr>
+        <w:t>.</w:t>
+      </w:r>
+      <w:r>
+        <w:rPr>
+          <w:rFonts w:ascii="XBBVGE+LMRoman10-Regular" w:hAnsi="XBBVGE+LMRoman10-Regular" w:cs="Times New Roman"/>
+          <w:color w:val="auto"/>
+          <w:sz w:val="24"/>
+          <w:szCs w:val="24"/>
+        </w:rPr>
+        <w:t xml:space="preserve"> </w:t>
+      </w:r>
+      <w:r>
+        <w:rPr>
+          <w:rFonts w:ascii="XBBVGE+LMRoman10-Regular" w:hAnsi="XBBVGE+LMRoman10-Regular" w:cs="Times New Roman"/>
+          <w:color w:val="auto"/>
+          <w:sz w:val="24"/>
+          <w:szCs w:val="24"/>
+        </w:rPr>
+        <w:t>At this point</w:t>
+      </w:r>
+      <w:r>
+        <w:rPr>
+          <w:rFonts w:ascii="XBBVGE+LMRoman10-Regular" w:hAnsi="XBBVGE+LMRoman10-Regular" w:cs="Times New Roman"/>
+          <w:color w:val="auto"/>
+          <w:sz w:val="24"/>
+          <w:szCs w:val="24"/>
+        </w:rPr>
+        <w:t>,</w:t>
+      </w:r>
+      <w:r>
+        <w:rPr>
+          <w:rFonts w:ascii="XBBVGE+LMRoman10-Regular" w:hAnsi="XBBVGE+LMRoman10-Regular" w:cs="Times New Roman"/>
+          <w:color w:val="auto"/>
+          <w:sz w:val="24"/>
+          <w:szCs w:val="24"/>
+        </w:rPr>
+        <w:t xml:space="preserve"> we committed the tests and waited for the results of the </w:t>
+      </w:r>
+      <w:r>
+        <w:rPr>
+          <w:rFonts w:ascii="XBBVGE+LMRoman10-Regular" w:hAnsi="XBBVGE+LMRoman10-Regular" w:cs="Times New Roman"/>
+          <w:color w:val="auto"/>
+          <w:sz w:val="24"/>
+          <w:szCs w:val="24"/>
+        </w:rPr>
+        <w:t>remote build, which of course failed because the tests failed</w:t>
+      </w:r>
+      <w:r>
+        <w:rPr>
+          <w:rFonts w:ascii="XBBVGE+LMRoman10-Regular" w:hAnsi="XBBVGE+LMRoman10-Regular" w:cs="Times New Roman"/>
+          <w:color w:val="auto"/>
+          <w:sz w:val="24"/>
+          <w:szCs w:val="24"/>
+        </w:rPr>
+        <w:t>, having the code had not been developed yet</w:t>
+      </w:r>
+      <w:r>
+        <w:rPr>
+          <w:rFonts w:ascii="XBBVGE+LMRoman10-Regular" w:hAnsi="XBBVGE+LMRoman10-Regular" w:cs="Times New Roman"/>
+          <w:color w:val="auto"/>
+          <w:sz w:val="24"/>
+          <w:szCs w:val="24"/>
+        </w:rPr>
+        <w:t>.</w:t>
+      </w:r>
+      <w:r>
+        <w:rPr>
+          <w:rFonts w:ascii="XBBVGE+LMRoman10-Regular" w:hAnsi="XBBVGE+LMRoman10-Regular" w:cs="Times New Roman"/>
+          <w:color w:val="auto"/>
+          <w:sz w:val="24"/>
+          <w:szCs w:val="24"/>
+        </w:rPr>
+        <w:t xml:space="preserve"> Secondly, we went back to Calculator.java and implemented the four operations. After this commit</w:t>
+      </w:r>
+      <w:r>
+        <w:rPr>
+          <w:rFonts w:ascii="XBBVGE+LMRoman10-Regular" w:hAnsi="XBBVGE+LMRoman10-Regular" w:cs="Times New Roman"/>
+          <w:color w:val="auto"/>
+          <w:sz w:val="24"/>
+          <w:szCs w:val="24"/>
+        </w:rPr>
+        <w:t>,</w:t>
+      </w:r>
+      <w:r>
+        <w:rPr>
+          <w:rFonts w:ascii="XBBVGE+LMRoman10-Regular" w:hAnsi="XBBVGE+LMRoman10-Regular" w:cs="Times New Roman"/>
+          <w:color w:val="auto"/>
+          <w:sz w:val="24"/>
+          <w:szCs w:val="24"/>
+        </w:rPr>
+        <w:t xml:space="preserve"> the result of the workflow was a successful build</w:t>
+      </w:r>
+      <w:r>
+        <w:rPr>
+          <w:rFonts w:ascii="XBBVGE+LMRoman10-Regular" w:hAnsi="XBBVGE+LMRoman10-Regular" w:cs="Times New Roman"/>
+          <w:color w:val="auto"/>
+          <w:sz w:val="24"/>
+          <w:szCs w:val="24"/>
+        </w:rPr>
+        <w:t>, with all the tests going green</w:t>
+      </w:r>
+      <w:r>
+        <w:rPr>
+          <w:rFonts w:ascii="XBBVGE+LMRoman10-Regular" w:hAnsi="XBBVGE+LMRoman10-Regular" w:cs="Times New Roman"/>
+          <w:color w:val="auto"/>
+          <w:sz w:val="24"/>
+          <w:szCs w:val="24"/>
+        </w:rPr>
+        <w:t xml:space="preserve">. </w:t>
+      </w:r>
+      <w:r>
+        <w:rPr>
+          <w:rFonts w:ascii="XBBVGE+LMRoman10-Regular" w:hAnsi="XBBVGE+LMRoman10-Regular" w:cs="Times New Roman"/>
+          <w:color w:val="auto"/>
+          <w:sz w:val="24"/>
+          <w:szCs w:val="24"/>
+        </w:rPr>
+        <w:t xml:space="preserve">Next, we went back to the tests and implemented a new one for the division operation, to take into account the division by zero. With this commit the remote build failed, presenting 4 </w:t>
+      </w:r>
+      <w:r>
+        <w:rPr>
+          <w:rFonts w:ascii="XBBVGE+LMRoman10-Regular" w:hAnsi="XBBVGE+LMRoman10-Regular" w:cs="Times New Roman"/>
+          <w:color w:val="auto"/>
+          <w:sz w:val="24"/>
+          <w:szCs w:val="24"/>
+        </w:rPr>
+        <w:t>successful</w:t>
+      </w:r>
+      <w:r>
+        <w:rPr>
+          <w:rFonts w:ascii="XBBVGE+LMRoman10-Regular" w:hAnsi="XBBVGE+LMRoman10-Regular" w:cs="Times New Roman"/>
+          <w:color w:val="auto"/>
+          <w:sz w:val="24"/>
+          <w:szCs w:val="24"/>
+        </w:rPr>
+        <w:t xml:space="preserve"> tests and 1 test failure. We went back to the logic and added </w:t>
+      </w:r>
+      <w:r>
+        <w:rPr>
+          <w:rFonts w:ascii="XBBVGE+LMRoman10-Regular" w:hAnsi="XBBVGE+LMRoman10-Regular" w:cs="Times New Roman"/>
+          <w:color w:val="auto"/>
+          <w:sz w:val="24"/>
+          <w:szCs w:val="24"/>
+        </w:rPr>
+        <w:t xml:space="preserve">to the division method </w:t>
+      </w:r>
+      <w:r>
+        <w:rPr>
+          <w:rFonts w:ascii="XBBVGE+LMRoman10-Regular" w:hAnsi="XBBVGE+LMRoman10-Regular" w:cs="Times New Roman"/>
+          <w:color w:val="auto"/>
+          <w:sz w:val="24"/>
+          <w:szCs w:val="24"/>
+        </w:rPr>
+        <w:t>the ‘DivisionByZeroException’</w:t>
+      </w:r>
+      <w:r>
+        <w:rPr>
+          <w:rFonts w:ascii="XBBVGE+LMRoman10-Regular" w:hAnsi="XBBVGE+LMRoman10-Regular" w:cs="Times New Roman"/>
+          <w:color w:val="auto"/>
+          <w:sz w:val="24"/>
+          <w:szCs w:val="24"/>
+        </w:rPr>
+        <w:t xml:space="preserve"> that sends the message ‘Math Error’, and then again back to </w:t>
+      </w:r>
+      <w:r>
+        <w:rPr>
+          <w:rFonts w:ascii="XBBVGE+LMRoman10-Regular" w:hAnsi="XBBVGE+LMRoman10-Regular" w:cs="Times New Roman"/>
+          <w:color w:val="auto"/>
+          <w:sz w:val="24"/>
+          <w:szCs w:val="24"/>
+        </w:rPr>
+        <w:t xml:space="preserve">the </w:t>
+      </w:r>
+      <w:r>
+        <w:rPr>
+          <w:rFonts w:ascii="XBBVGE+LMRoman10-Regular" w:hAnsi="XBBVGE+LMRoman10-Regular" w:cs="Times New Roman"/>
+          <w:color w:val="auto"/>
+          <w:sz w:val="24"/>
+          <w:szCs w:val="24"/>
+        </w:rPr>
+        <w:t xml:space="preserve">test case to change the assert to check that the exception is thrown. Another commit and another build later we have a </w:t>
+      </w:r>
+      <w:r>
+        <w:rPr>
+          <w:rFonts w:ascii="XBBVGE+LMRoman10-Regular" w:hAnsi="XBBVGE+LMRoman10-Regular" w:cs="Times New Roman"/>
+          <w:color w:val="auto"/>
+          <w:sz w:val="24"/>
+          <w:szCs w:val="24"/>
+        </w:rPr>
+        <w:t>successful</w:t>
+      </w:r>
+      <w:r>
+        <w:rPr>
+          <w:rFonts w:ascii="XBBVGE+LMRoman10-Regular" w:hAnsi="XBBVGE+LMRoman10-Regular" w:cs="Times New Roman"/>
+          <w:color w:val="auto"/>
+          <w:sz w:val="24"/>
+          <w:szCs w:val="24"/>
+        </w:rPr>
+        <w:t xml:space="preserve"> run.</w:t>
       </w:r>
     </w:p>
     <w:p>
@@ -1448,361 +1863,64 @@
           <w:sz w:val="24"/>
           <w:szCs w:val="24"/>
         </w:rPr>
-        <w:t>To begin with</w:t>
-      </w:r>
-      <w:r>
-        <w:rPr>
-          <w:rFonts w:ascii="XBBVGE+LMRoman10-Regular" w:hAnsi="XBBVGE+LMRoman10-Regular" w:cs="Times New Roman"/>
-          <w:color w:val="auto"/>
-          <w:sz w:val="24"/>
-          <w:szCs w:val="24"/>
-        </w:rPr>
-        <w:t>, we wrote four test cases, one for each operation</w:t>
-      </w:r>
-      <w:r>
-        <w:rPr>
-          <w:rFonts w:ascii="XBBVGE+LMRoman10-Regular" w:hAnsi="XBBVGE+LMRoman10-Regular" w:cs="Times New Roman"/>
-          <w:color w:val="auto"/>
-          <w:sz w:val="24"/>
-          <w:szCs w:val="24"/>
-        </w:rPr>
-        <w:t xml:space="preserve"> (addition, subtraction, multiplication, and division)</w:t>
-      </w:r>
-      <w:r>
-        <w:rPr>
-          <w:rFonts w:ascii="XBBVGE+LMRoman10-Regular" w:hAnsi="XBBVGE+LMRoman10-Regular" w:cs="Times New Roman"/>
-          <w:color w:val="auto"/>
-          <w:sz w:val="24"/>
-          <w:szCs w:val="24"/>
-        </w:rPr>
-        <w:t>, that t</w:t>
-      </w:r>
-      <w:r>
-        <w:rPr>
-          <w:rFonts w:ascii="XBBVGE+LMRoman10-Regular" w:hAnsi="XBBVGE+LMRoman10-Regular" w:cs="Times New Roman"/>
-          <w:color w:val="auto"/>
-          <w:sz w:val="24"/>
-          <w:szCs w:val="24"/>
-        </w:rPr>
-        <w:t>ook</w:t>
-      </w:r>
-      <w:r>
-        <w:rPr>
-          <w:rFonts w:ascii="XBBVGE+LMRoman10-Regular" w:hAnsi="XBBVGE+LMRoman10-Regular" w:cs="Times New Roman"/>
-          <w:color w:val="auto"/>
-          <w:sz w:val="24"/>
-          <w:szCs w:val="24"/>
-        </w:rPr>
-        <w:t xml:space="preserve"> into consideration simple cases</w:t>
-      </w:r>
-      <w:r>
-        <w:rPr>
-          <w:rFonts w:ascii="XBBVGE+LMRoman10-Regular" w:hAnsi="XBBVGE+LMRoman10-Regular" w:cs="Times New Roman"/>
-          <w:color w:val="auto"/>
-          <w:sz w:val="24"/>
-          <w:szCs w:val="24"/>
-        </w:rPr>
-        <w:t>,</w:t>
-      </w:r>
-      <w:r>
-        <w:rPr>
-          <w:rFonts w:ascii="XBBVGE+LMRoman10-Regular" w:hAnsi="XBBVGE+LMRoman10-Regular" w:cs="Times New Roman"/>
-          <w:color w:val="auto"/>
-          <w:sz w:val="24"/>
-          <w:szCs w:val="24"/>
-        </w:rPr>
-        <w:t xml:space="preserve"> not considering borderline values,</w:t>
-      </w:r>
-      <w:r>
-        <w:rPr>
-          <w:rFonts w:ascii="XBBVGE+LMRoman10-Regular" w:hAnsi="XBBVGE+LMRoman10-Regular" w:cs="Times New Roman"/>
-          <w:color w:val="auto"/>
-          <w:sz w:val="24"/>
-          <w:szCs w:val="24"/>
-        </w:rPr>
-        <w:t xml:space="preserve"> and from them</w:t>
-      </w:r>
-      <w:r>
-        <w:rPr>
-          <w:rFonts w:ascii="XBBVGE+LMRoman10-Regular" w:hAnsi="XBBVGE+LMRoman10-Regular" w:cs="Times New Roman"/>
-          <w:color w:val="auto"/>
-          <w:sz w:val="24"/>
-          <w:szCs w:val="24"/>
-        </w:rPr>
-        <w:t>,</w:t>
-      </w:r>
-      <w:r>
-        <w:rPr>
-          <w:rFonts w:ascii="XBBVGE+LMRoman10-Regular" w:hAnsi="XBBVGE+LMRoman10-Regular" w:cs="Times New Roman"/>
-          <w:color w:val="auto"/>
-          <w:sz w:val="24"/>
-          <w:szCs w:val="24"/>
-        </w:rPr>
-        <w:t xml:space="preserve"> we originated the four relative stubs.</w:t>
-      </w:r>
-      <w:r>
-        <w:rPr>
-          <w:rFonts w:ascii="XBBVGE+LMRoman10-Regular" w:hAnsi="XBBVGE+LMRoman10-Regular" w:cs="Times New Roman"/>
-          <w:color w:val="auto"/>
-          <w:sz w:val="24"/>
-          <w:szCs w:val="24"/>
-        </w:rPr>
-        <w:t xml:space="preserve"> </w:t>
-      </w:r>
-      <w:r>
-        <w:rPr>
-          <w:rFonts w:ascii="XBBVGE+LMRoman10-Regular" w:hAnsi="XBBVGE+LMRoman10-Regular" w:cs="Times New Roman"/>
-          <w:color w:val="auto"/>
-          <w:sz w:val="24"/>
-          <w:szCs w:val="24"/>
-        </w:rPr>
-        <w:t>At this point</w:t>
-      </w:r>
-      <w:r>
-        <w:rPr>
-          <w:rFonts w:ascii="XBBVGE+LMRoman10-Regular" w:hAnsi="XBBVGE+LMRoman10-Regular" w:cs="Times New Roman"/>
-          <w:color w:val="auto"/>
-          <w:sz w:val="24"/>
-          <w:szCs w:val="24"/>
-        </w:rPr>
-        <w:t>,</w:t>
-      </w:r>
-      <w:r>
-        <w:rPr>
-          <w:rFonts w:ascii="XBBVGE+LMRoman10-Regular" w:hAnsi="XBBVGE+LMRoman10-Regular" w:cs="Times New Roman"/>
-          <w:color w:val="auto"/>
-          <w:sz w:val="24"/>
-          <w:szCs w:val="24"/>
-        </w:rPr>
-        <w:t xml:space="preserve"> we committed the tests and waited for the results of the </w:t>
-      </w:r>
-      <w:r>
-        <w:rPr>
-          <w:rFonts w:ascii="XBBVGE+LMRoman10-Regular" w:hAnsi="XBBVGE+LMRoman10-Regular" w:cs="Times New Roman"/>
-          <w:color w:val="auto"/>
-          <w:sz w:val="24"/>
-          <w:szCs w:val="24"/>
-        </w:rPr>
-        <w:t>remote build, which of course failed because the tests failed</w:t>
-      </w:r>
-      <w:r>
-        <w:rPr>
-          <w:rFonts w:ascii="XBBVGE+LMRoman10-Regular" w:hAnsi="XBBVGE+LMRoman10-Regular" w:cs="Times New Roman"/>
-          <w:color w:val="auto"/>
-          <w:sz w:val="24"/>
-          <w:szCs w:val="24"/>
-        </w:rPr>
-        <w:t>, having the code had not been developed yet</w:t>
-      </w:r>
-      <w:r>
-        <w:rPr>
-          <w:rFonts w:ascii="XBBVGE+LMRoman10-Regular" w:hAnsi="XBBVGE+LMRoman10-Regular" w:cs="Times New Roman"/>
-          <w:color w:val="auto"/>
-          <w:sz w:val="24"/>
-          <w:szCs w:val="24"/>
-        </w:rPr>
-        <w:t>.</w:t>
-      </w:r>
-      <w:r>
-        <w:rPr>
-          <w:rFonts w:ascii="XBBVGE+LMRoman10-Regular" w:hAnsi="XBBVGE+LMRoman10-Regular" w:cs="Times New Roman"/>
-          <w:color w:val="auto"/>
-          <w:sz w:val="24"/>
-          <w:szCs w:val="24"/>
-        </w:rPr>
-        <w:t xml:space="preserve"> Secondly, we went back to Calculator.java and implemented the four operations. After this commit</w:t>
-      </w:r>
-      <w:r>
-        <w:rPr>
-          <w:rFonts w:ascii="XBBVGE+LMRoman10-Regular" w:hAnsi="XBBVGE+LMRoman10-Regular" w:cs="Times New Roman"/>
-          <w:color w:val="auto"/>
-          <w:sz w:val="24"/>
-          <w:szCs w:val="24"/>
-        </w:rPr>
-        <w:t>,</w:t>
-      </w:r>
-      <w:r>
-        <w:rPr>
-          <w:rFonts w:ascii="XBBVGE+LMRoman10-Regular" w:hAnsi="XBBVGE+LMRoman10-Regular" w:cs="Times New Roman"/>
-          <w:color w:val="auto"/>
-          <w:sz w:val="24"/>
-          <w:szCs w:val="24"/>
-        </w:rPr>
-        <w:t xml:space="preserve"> the result of the workflow was a successful build</w:t>
-      </w:r>
-      <w:r>
-        <w:rPr>
-          <w:rFonts w:ascii="XBBVGE+LMRoman10-Regular" w:hAnsi="XBBVGE+LMRoman10-Regular" w:cs="Times New Roman"/>
-          <w:color w:val="auto"/>
-          <w:sz w:val="24"/>
-          <w:szCs w:val="24"/>
-        </w:rPr>
-        <w:t>, with all the tests going green</w:t>
-      </w:r>
-      <w:r>
-        <w:rPr>
-          <w:rFonts w:ascii="XBBVGE+LMRoman10-Regular" w:hAnsi="XBBVGE+LMRoman10-Regular" w:cs="Times New Roman"/>
-          <w:color w:val="auto"/>
-          <w:sz w:val="24"/>
-          <w:szCs w:val="24"/>
-        </w:rPr>
-        <w:t xml:space="preserve">. </w:t>
-      </w:r>
-      <w:r>
-        <w:rPr>
-          <w:rFonts w:ascii="XBBVGE+LMRoman10-Regular" w:hAnsi="XBBVGE+LMRoman10-Regular" w:cs="Times New Roman"/>
-          <w:color w:val="auto"/>
-          <w:sz w:val="24"/>
-          <w:szCs w:val="24"/>
-        </w:rPr>
-        <w:t xml:space="preserve">Next, we went back to the tests and implemented a new one for the division operation, to take into account the division by zero. With this commit the remote </w:t>
-      </w:r>
-      <w:r>
-        <w:rPr>
-          <w:rFonts w:ascii="XBBVGE+LMRoman10-Regular" w:hAnsi="XBBVGE+LMRoman10-Regular" w:cs="Times New Roman"/>
-          <w:color w:val="auto"/>
-          <w:sz w:val="24"/>
-          <w:szCs w:val="24"/>
-        </w:rPr>
         <w:lastRenderedPageBreak/>
-        <w:t xml:space="preserve">build failed, presenting 4 </w:t>
-      </w:r>
-      <w:r>
-        <w:rPr>
-          <w:rFonts w:ascii="XBBVGE+LMRoman10-Regular" w:hAnsi="XBBVGE+LMRoman10-Regular" w:cs="Times New Roman"/>
-          <w:color w:val="auto"/>
-          <w:sz w:val="24"/>
-          <w:szCs w:val="24"/>
-        </w:rPr>
-        <w:t>successful</w:t>
-      </w:r>
-      <w:r>
-        <w:rPr>
-          <w:rFonts w:ascii="XBBVGE+LMRoman10-Regular" w:hAnsi="XBBVGE+LMRoman10-Regular" w:cs="Times New Roman"/>
-          <w:color w:val="auto"/>
-          <w:sz w:val="24"/>
-          <w:szCs w:val="24"/>
-        </w:rPr>
-        <w:t xml:space="preserve"> tests and 1 test failure. We went back to the logic and added </w:t>
-      </w:r>
-      <w:r>
-        <w:rPr>
-          <w:rFonts w:ascii="XBBVGE+LMRoman10-Regular" w:hAnsi="XBBVGE+LMRoman10-Regular" w:cs="Times New Roman"/>
-          <w:color w:val="auto"/>
-          <w:sz w:val="24"/>
-          <w:szCs w:val="24"/>
-        </w:rPr>
-        <w:t xml:space="preserve">to the division method </w:t>
-      </w:r>
-      <w:r>
-        <w:rPr>
-          <w:rFonts w:ascii="XBBVGE+LMRoman10-Regular" w:hAnsi="XBBVGE+LMRoman10-Regular" w:cs="Times New Roman"/>
-          <w:color w:val="auto"/>
-          <w:sz w:val="24"/>
-          <w:szCs w:val="24"/>
-        </w:rPr>
-        <w:t>the ‘</w:t>
-      </w:r>
-      <w:r>
-        <w:rPr>
-          <w:rFonts w:ascii="XBBVGE+LMRoman10-Regular" w:hAnsi="XBBVGE+LMRoman10-Regular" w:cs="Times New Roman"/>
-          <w:color w:val="auto"/>
-          <w:sz w:val="24"/>
-          <w:szCs w:val="24"/>
-        </w:rPr>
-        <w:t>DivisionByZeroException</w:t>
-      </w:r>
-      <w:r>
-        <w:rPr>
-          <w:rFonts w:ascii="XBBVGE+LMRoman10-Regular" w:hAnsi="XBBVGE+LMRoman10-Regular" w:cs="Times New Roman"/>
-          <w:color w:val="auto"/>
-          <w:sz w:val="24"/>
-          <w:szCs w:val="24"/>
-        </w:rPr>
-        <w:t>’</w:t>
-      </w:r>
-      <w:r>
-        <w:rPr>
-          <w:rFonts w:ascii="XBBVGE+LMRoman10-Regular" w:hAnsi="XBBVGE+LMRoman10-Regular" w:cs="Times New Roman"/>
-          <w:color w:val="auto"/>
-          <w:sz w:val="24"/>
-          <w:szCs w:val="24"/>
-        </w:rPr>
-        <w:t xml:space="preserve"> that sends the message ‘Math Error’, and then again back to </w:t>
-      </w:r>
-      <w:r>
-        <w:rPr>
-          <w:rFonts w:ascii="XBBVGE+LMRoman10-Regular" w:hAnsi="XBBVGE+LMRoman10-Regular" w:cs="Times New Roman"/>
-          <w:color w:val="auto"/>
-          <w:sz w:val="24"/>
-          <w:szCs w:val="24"/>
-        </w:rPr>
-        <w:t xml:space="preserve">the </w:t>
-      </w:r>
-      <w:r>
-        <w:rPr>
-          <w:rFonts w:ascii="XBBVGE+LMRoman10-Regular" w:hAnsi="XBBVGE+LMRoman10-Regular" w:cs="Times New Roman"/>
-          <w:color w:val="auto"/>
-          <w:sz w:val="24"/>
-          <w:szCs w:val="24"/>
-        </w:rPr>
-        <w:t xml:space="preserve">test case to change the assert to check that the exception is thrown. Another commit and another build later we have a </w:t>
-      </w:r>
-      <w:r>
-        <w:rPr>
-          <w:rFonts w:ascii="XBBVGE+LMRoman10-Regular" w:hAnsi="XBBVGE+LMRoman10-Regular" w:cs="Times New Roman"/>
-          <w:color w:val="auto"/>
-          <w:sz w:val="24"/>
-          <w:szCs w:val="24"/>
-        </w:rPr>
-        <w:t>successful</w:t>
-      </w:r>
-      <w:r>
-        <w:rPr>
-          <w:rFonts w:ascii="XBBVGE+LMRoman10-Regular" w:hAnsi="XBBVGE+LMRoman10-Regular" w:cs="Times New Roman"/>
-          <w:color w:val="auto"/>
-          <w:sz w:val="24"/>
-          <w:szCs w:val="24"/>
-        </w:rPr>
-        <w:t xml:space="preserve"> run.</w:t>
+        <w:t xml:space="preserve">After developing these unit tests, we developed integration tests </w:t>
+      </w:r>
+      <w:r>
+        <w:rPr>
+          <w:rFonts w:ascii="XBBVGE+LMRoman10-Regular" w:hAnsi="XBBVGE+LMRoman10-Regular" w:cs="Times New Roman"/>
+          <w:color w:val="auto"/>
+          <w:sz w:val="24"/>
+          <w:szCs w:val="24"/>
+        </w:rPr>
+        <w:t>to</w:t>
+      </w:r>
+      <w:r>
+        <w:rPr>
+          <w:rFonts w:ascii="XBBVGE+LMRoman10-Regular" w:hAnsi="XBBVGE+LMRoman10-Regular" w:cs="Times New Roman"/>
+          <w:color w:val="auto"/>
+          <w:sz w:val="24"/>
+          <w:szCs w:val="24"/>
+        </w:rPr>
+        <w:t xml:space="preserve"> combine and test the different operations as a group. We added three test cases for each operation in its respective test class, with each one of the three testing that a certain operation worked properly when combined with another operation.</w:t>
+      </w:r>
+      <w:r>
+        <w:rPr>
+          <w:rFonts w:ascii="XBBVGE+LMRoman10-Regular" w:hAnsi="XBBVGE+LMRoman10-Regular" w:cs="Times New Roman"/>
+          <w:color w:val="auto"/>
+          <w:sz w:val="24"/>
+          <w:szCs w:val="24"/>
+        </w:rPr>
+        <w:t xml:space="preserve"> As expected, after this commit we obtained a successful build.</w:t>
       </w:r>
     </w:p>
     <w:p>
       <w:pPr>
         <w:spacing w:line="22" w:lineRule="atLeast"/>
         <w:rPr>
-          <w:rFonts w:ascii="Cambria" w:hAnsi="Cambria" w:cs="Times New Roman"/>
-          <w:color w:val="auto"/>
-          <w:sz w:val="24"/>
-          <w:szCs w:val="24"/>
-        </w:rPr>
-      </w:pPr>
-      <w:r>
-        <w:rPr>
-          <w:rFonts w:ascii="XBBVGE+LMRoman10-Regular" w:hAnsi="XBBVGE+LMRoman10-Regular" w:cs="Times New Roman"/>
-          <w:color w:val="auto"/>
-          <w:sz w:val="24"/>
-          <w:szCs w:val="24"/>
-        </w:rPr>
-        <w:t xml:space="preserve">After developing these unit tests, we developed integration tests </w:t>
-      </w:r>
-      <w:r>
-        <w:rPr>
-          <w:rFonts w:ascii="XBBVGE+LMRoman10-Regular" w:hAnsi="XBBVGE+LMRoman10-Regular" w:cs="Times New Roman"/>
-          <w:color w:val="auto"/>
-          <w:sz w:val="24"/>
-          <w:szCs w:val="24"/>
-        </w:rPr>
-        <w:t>to</w:t>
-      </w:r>
-      <w:r>
-        <w:rPr>
-          <w:rFonts w:ascii="XBBVGE+LMRoman10-Regular" w:hAnsi="XBBVGE+LMRoman10-Regular" w:cs="Times New Roman"/>
-          <w:color w:val="auto"/>
-          <w:sz w:val="24"/>
-          <w:szCs w:val="24"/>
-        </w:rPr>
-        <w:t xml:space="preserve"> combine and test the different operations as a group. We added three test cases for each operation in its respective test class, with each one of the three testing that a certain operation worked properly when combined with another operation. </w:t>
+          <w:rFonts w:ascii="XBBVGE+LMRoman10-Regular" w:hAnsi="XBBVGE+LMRoman10-Regular" w:cs="Times New Roman"/>
+          <w:color w:val="auto"/>
+          <w:sz w:val="24"/>
+          <w:szCs w:val="24"/>
+        </w:rPr>
+      </w:pPr>
+      <w:r>
+        <w:rPr>
+          <w:rFonts w:ascii="XBBVGE+LMRoman10-Regular" w:hAnsi="XBBVGE+LMRoman10-Regular" w:cs="Times New Roman"/>
+          <w:color w:val="auto"/>
+          <w:sz w:val="24"/>
+          <w:szCs w:val="24"/>
+        </w:rPr>
+        <w:t>Lastly, we tried to implement some GUI test cases using EyeAutomate in Java, but unfortunately we had a lot of problems to make it work, and we will talk about this in the challenges. The test case we tried to implement involved the operation ‘9999999999999999999999*9999999999999999999999’, so that the calculator would display ‘infinity’ as the result.</w:t>
+      </w:r>
+      <w:r>
+        <w:rPr>
+          <w:rFonts w:ascii="XBBVGE+LMRoman10-Regular" w:hAnsi="XBBVGE+LMRoman10-Regular" w:cs="Times New Roman"/>
+          <w:color w:val="auto"/>
+          <w:sz w:val="24"/>
+          <w:szCs w:val="24"/>
+        </w:rPr>
+        <w:t xml:space="preserve"> The idea was to firstly implement this test case, expect a failing build-run, and then add the View of the application using our old code. In the end we just added on the View without being able to implement any tests on it.</w:t>
       </w:r>
     </w:p>
     <w:p>
@@ -1867,7 +1985,25 @@
           <w:sz w:val="24"/>
           <w:szCs w:val="24"/>
         </w:rPr>
-        <w:t xml:space="preserve">, so unfortunately she only managed to do some initial commits with her </w:t>
+        <w:t xml:space="preserve">, so </w:t>
+      </w:r>
+      <w:r>
+        <w:rPr>
+          <w:rFonts w:ascii="XBBVGE+LMRoman10-Regular" w:hAnsi="XBBVGE+LMRoman10-Regular" w:cs="Times New Roman"/>
+          <w:color w:val="auto"/>
+          <w:sz w:val="24"/>
+          <w:szCs w:val="24"/>
+        </w:rPr>
+        <w:t>unfortunately,</w:t>
+      </w:r>
+      <w:r>
+        <w:rPr>
+          <w:rFonts w:ascii="XBBVGE+LMRoman10-Regular" w:hAnsi="XBBVGE+LMRoman10-Regular" w:cs="Times New Roman"/>
+          <w:color w:val="auto"/>
+          <w:sz w:val="24"/>
+          <w:szCs w:val="24"/>
+        </w:rPr>
+        <w:t xml:space="preserve"> she only managed to do some initial commits with her </w:t>
       </w:r>
       <w:r>
         <w:rPr>
@@ -1948,7 +2084,25 @@
           <w:sz w:val="24"/>
           <w:szCs w:val="24"/>
         </w:rPr>
-        <w:t xml:space="preserve"> live together and so </w:t>
+        <w:t xml:space="preserve"> </w:t>
+      </w:r>
+      <w:r>
+        <w:rPr>
+          <w:rFonts w:ascii="XBBVGE+LMRoman10-Regular" w:hAnsi="XBBVGE+LMRoman10-Regular" w:cs="Times New Roman"/>
+          <w:color w:val="auto"/>
+          <w:sz w:val="24"/>
+          <w:szCs w:val="24"/>
+        </w:rPr>
+        <w:t>share our accommodation</w:t>
+      </w:r>
+      <w:r>
+        <w:rPr>
+          <w:rFonts w:ascii="XBBVGE+LMRoman10-Regular" w:hAnsi="XBBVGE+LMRoman10-Regular" w:cs="Times New Roman"/>
+          <w:color w:val="auto"/>
+          <w:sz w:val="24"/>
+          <w:szCs w:val="24"/>
+        </w:rPr>
+        <w:t xml:space="preserve"> and so </w:t>
       </w:r>
       <w:r>
         <w:rPr>
@@ -2119,6 +2273,62 @@
     </w:p>
     <w:p>
       <w:pPr>
+        <w:spacing w:line="22" w:lineRule="atLeast"/>
+        <w:rPr>
+          <w:rFonts w:ascii="XBBVGE+LMRoman10-Regular" w:hAnsi="XBBVGE+LMRoman10-Regular" w:cs="Times New Roman"/>
+          <w:color w:val="auto"/>
+          <w:sz w:val="24"/>
+          <w:szCs w:val="24"/>
+        </w:rPr>
+      </w:pPr>
+      <w:r>
+        <w:rPr>
+          <w:rFonts w:ascii="XBBVGE+LMRoman10-Regular" w:hAnsi="XBBVGE+LMRoman10-Regular" w:cs="Times New Roman"/>
+          <w:color w:val="auto"/>
+          <w:sz w:val="24"/>
+          <w:szCs w:val="24"/>
+        </w:rPr>
+        <w:t xml:space="preserve">To conclude, we had </w:t>
+      </w:r>
+      <w:r>
+        <w:rPr>
+          <w:rFonts w:ascii="XBBVGE+LMRoman10-Regular" w:hAnsi="XBBVGE+LMRoman10-Regular" w:cs="Times New Roman"/>
+          <w:color w:val="auto"/>
+          <w:sz w:val="24"/>
+          <w:szCs w:val="24"/>
+        </w:rPr>
+        <w:t>several</w:t>
+      </w:r>
+      <w:r>
+        <w:rPr>
+          <w:rFonts w:ascii="XBBVGE+LMRoman10-Regular" w:hAnsi="XBBVGE+LMRoman10-Regular" w:cs="Times New Roman"/>
+          <w:color w:val="auto"/>
+          <w:sz w:val="24"/>
+          <w:szCs w:val="24"/>
+        </w:rPr>
+        <w:t xml:space="preserve"> problems with EyeAutomate, but this was also due to the fact that we worked on this project while on a trip organized by the European Student Network for Erasmus students</w:t>
+      </w:r>
+      <w:r>
+        <w:rPr>
+          <w:rFonts w:ascii="XBBVGE+LMRoman10-Regular" w:hAnsi="XBBVGE+LMRoman10-Regular" w:cs="Times New Roman"/>
+          <w:color w:val="auto"/>
+          <w:sz w:val="24"/>
+          <w:szCs w:val="24"/>
+        </w:rPr>
+        <w:t xml:space="preserve">, with only one computer, reducing ourselves to the last day to try and make the GUI testing work. Of course this was a problem that came out of our bad organization system and bad time scheduling skills. </w:t>
+      </w:r>
+      <w:r>
+        <w:rPr>
+          <w:rFonts w:ascii="XBBVGE+LMRoman10-Regular" w:hAnsi="XBBVGE+LMRoman10-Regular" w:cs="Times New Roman"/>
+          <w:color w:val="auto"/>
+          <w:sz w:val="24"/>
+          <w:szCs w:val="24"/>
+        </w:rPr>
+        <w:t xml:space="preserve"> </w:t>
+      </w:r>
+    </w:p>
+    <w:p>
+      <w:pPr>
         <w:pStyle w:val="Titolo1"/>
         <w:spacing w:line="22" w:lineRule="atLeast"/>
         <w:rPr>
@@ -2152,7 +2362,25 @@
           <w:sz w:val="24"/>
           <w:szCs w:val="24"/>
         </w:rPr>
-        <w:t>Here our personal experiences with setting up and using the environment are presented.</w:t>
+        <w:t xml:space="preserve">Here </w:t>
+      </w:r>
+      <w:r>
+        <w:rPr>
+          <w:rFonts w:ascii="XBBVGE+LMRoman10-Regular" w:hAnsi="XBBVGE+LMRoman10-Regular"/>
+          <w:color w:val="auto"/>
+          <w:sz w:val="24"/>
+          <w:szCs w:val="24"/>
+        </w:rPr>
+        <w:t xml:space="preserve">we present </w:t>
+      </w:r>
+      <w:r>
+        <w:rPr>
+          <w:rFonts w:ascii="XBBVGE+LMRoman10-Regular" w:hAnsi="XBBVGE+LMRoman10-Regular"/>
+          <w:color w:val="auto"/>
+          <w:sz w:val="24"/>
+          <w:szCs w:val="24"/>
+        </w:rPr>
+        <w:t>our personal experiences with setting up and using the environment.</w:t>
       </w:r>
     </w:p>
     <w:p>
@@ -2288,7 +2516,25 @@
           <w:sz w:val="24"/>
           <w:szCs w:val="24"/>
         </w:rPr>
-        <w:t xml:space="preserve"> making the system run properly.</w:t>
+        <w:t xml:space="preserve"> mak</w:t>
+      </w:r>
+      <w:r>
+        <w:rPr>
+          <w:rFonts w:ascii="XBBVGE+LMRoman10-Regular" w:hAnsi="XBBVGE+LMRoman10-Regular" w:cs="Times New Roman"/>
+          <w:color w:val="auto"/>
+          <w:sz w:val="24"/>
+          <w:szCs w:val="24"/>
+        </w:rPr>
+        <w:t>e</w:t>
+      </w:r>
+      <w:r>
+        <w:rPr>
+          <w:rFonts w:ascii="XBBVGE+LMRoman10-Regular" w:hAnsi="XBBVGE+LMRoman10-Regular" w:cs="Times New Roman"/>
+          <w:color w:val="auto"/>
+          <w:sz w:val="24"/>
+          <w:szCs w:val="24"/>
+        </w:rPr>
+        <w:t xml:space="preserve"> the system run properly.</w:t>
       </w:r>
       <w:r>
         <w:rPr>
@@ -2400,59 +2646,20 @@
           <w:sz w:val="24"/>
           <w:szCs w:val="24"/>
         </w:rPr>
-        <w:t>Ci</w:t>
-      </w:r>
-      <w:r>
-        <w:rPr>
-          <w:rFonts w:ascii="XBBVGE+LMRoman10-Regular" w:hAnsi="XBBVGE+LMRoman10-Regular" w:cs="Times New Roman"/>
-          <w:color w:val="auto"/>
-          <w:sz w:val="24"/>
-          <w:szCs w:val="24"/>
-        </w:rPr>
-        <w:t>e</w:t>
-      </w:r>
-      <w:r>
-        <w:rPr>
-          <w:rFonts w:ascii="XBBVGE+LMRoman10-Regular" w:hAnsi="XBBVGE+LMRoman10-Regular" w:cs="Times New Roman"/>
-          <w:color w:val="auto"/>
-          <w:sz w:val="24"/>
-          <w:szCs w:val="24"/>
-        </w:rPr>
-        <w:t>o</w:t>
-      </w:r>
-      <w:r>
-        <w:rPr>
-          <w:rFonts w:ascii="XBBVGE+LMRoman10-Regular" w:hAnsi="XBBVGE+LMRoman10-Regular" w:cs="Times New Roman"/>
-          <w:color w:val="auto"/>
-          <w:sz w:val="24"/>
-          <w:szCs w:val="24"/>
-        </w:rPr>
-        <w:t xml:space="preserve"> […]</w:t>
-      </w:r>
-      <w:r>
-        <w:rPr>
-          <w:rFonts w:ascii="XBBVGE+LMRoman10-Regular" w:hAnsi="XBBVGE+LMRoman10-Regular" w:cs="Times New Roman"/>
-          <w:color w:val="auto"/>
-          <w:sz w:val="24"/>
-          <w:szCs w:val="24"/>
-        </w:rPr>
-        <w:t xml:space="preserve"> </w:t>
+        <w:t xml:space="preserve">In my opinion I find that the most interesting part of the assignment was using the Test Driven Development, which I never used before, because it helped me realize how much the features implemented depend </w:t>
+      </w:r>
+      <w:r>
+        <w:rPr>
+          <w:rFonts w:ascii="XBBVGE+LMRoman10-Regular" w:hAnsi="XBBVGE+LMRoman10-Regular" w:cs="Times New Roman"/>
+          <w:color w:val="auto"/>
+          <w:sz w:val="24"/>
+          <w:szCs w:val="24"/>
+        </w:rPr>
+        <w:t>on ‘the way they should be working in the end’ and not only how they are described in the requirements. The environment setup was something not completely new to me, but I learned a lot more about GitHub Actions, and I hope I will be using it again.</w:t>
       </w:r>
     </w:p>
     <w:p>
       <w:pPr>
-        <w:spacing w:line="264" w:lineRule="auto"/>
-        <w:ind w:left="709"/>
-        <w:rPr>
-          <w:rFonts w:ascii="XBBVGE+LMRoman10-Regular" w:hAnsi="XBBVGE+LMRoman10-Regular" w:cs="Times New Roman"/>
-          <w:color w:val="auto"/>
-          <w:sz w:val="24"/>
-          <w:szCs w:val="24"/>
-        </w:rPr>
-      </w:pPr>
-    </w:p>
-    <w:p>
-      <w:pPr>
         <w:pStyle w:val="Titolo1"/>
         <w:spacing w:line="22" w:lineRule="atLeast"/>
         <w:rPr>
@@ -2467,6 +2674,7 @@
           <w:color w:val="auto"/>
           <w:sz w:val="32"/>
         </w:rPr>
+        <w:lastRenderedPageBreak/>
         <w:t>Collaboration</w:t>
       </w:r>
     </w:p>

</xml_diff>

<commit_message>
adding all of the possible test suites to the pom.xml
</commit_message>
<xml_diff>
--- a/Report.docx
+++ b/Report.docx
@@ -29,7 +29,7 @@
       <w:tblPr>
         <w:tblStyle w:val="Grigliatabella"/>
         <w:tblpPr w:leftFromText="141" w:rightFromText="141" w:vertAnchor="text" w:horzAnchor="margin" w:tblpXSpec="center" w:tblpY="688"/>
-        <w:tblW w:w="4492" w:type="pct"/>
+        <w:tblW w:w="4817" w:type="pct"/>
         <w:tblBorders>
           <w:top w:val="none" w:sz="0" w:space="0" w:color="auto"/>
           <w:left w:val="none" w:sz="0" w:space="0" w:color="auto"/>
@@ -46,13 +46,13 @@
         <w:tblCaption w:val="Student name, date and instructor name"/>
       </w:tblPr>
       <w:tblGrid>
-        <w:gridCol w:w="3156"/>
-        <w:gridCol w:w="2791"/>
-        <w:gridCol w:w="3520"/>
+        <w:gridCol w:w="3384"/>
+        <w:gridCol w:w="2993"/>
+        <w:gridCol w:w="3775"/>
       </w:tblGrid>
       <w:tr>
         <w:trPr>
-          <w:trHeight w:hRule="exact" w:val="941"/>
+          <w:trHeight w:hRule="exact" w:val="2438"/>
         </w:trPr>
         <w:tc>
           <w:tcPr>
@@ -60,7 +60,7 @@
           </w:tcPr>
           <w:p>
             <w:pPr>
-              <w:spacing w:line="192" w:lineRule="auto"/>
+              <w:pStyle w:val="Titolo"/>
               <w:rPr>
                 <w:rFonts w:ascii="XBBVGE+LMRoman10-Regular" w:hAnsi="XBBVGE+LMRoman10-Regular" w:cs="Times New Roman"/>
                 <w:color w:val="auto"/>
@@ -75,16 +75,7 @@
                 <w:sz w:val="24"/>
                 <w:szCs w:val="24"/>
               </w:rPr>
-              <w:t>A</w:t>
-            </w:r>
-            <w:r>
-              <w:rPr>
-                <w:rFonts w:ascii="XBBVGE+LMRoman10-Regular" w:hAnsi="XBBVGE+LMRoman10-Regular" w:cs="Times New Roman"/>
-                <w:color w:val="auto"/>
-                <w:sz w:val="24"/>
-                <w:szCs w:val="24"/>
-              </w:rPr>
-              <w:t>ppetito Giulio</w:t>
+              <w:t>Group 10</w:t>
             </w:r>
           </w:p>
           <w:p>
@@ -104,7 +95,118 @@
                 <w:sz w:val="24"/>
                 <w:szCs w:val="24"/>
               </w:rPr>
+              <w:t>Appetito Giulio</w:t>
+            </w:r>
+          </w:p>
+          <w:p>
+            <w:pPr>
+              <w:spacing w:line="192" w:lineRule="auto"/>
+              <w:rPr>
+                <w:rFonts w:ascii="XBBVGE+LMRoman10-Regular" w:hAnsi="XBBVGE+LMRoman10-Regular" w:cs="Times New Roman"/>
+                <w:color w:val="auto"/>
+                <w:sz w:val="24"/>
+                <w:szCs w:val="24"/>
+              </w:rPr>
+            </w:pPr>
+            <w:r>
+              <w:rPr>
+                <w:rFonts w:ascii="XBBVGE+LMRoman10-Regular" w:hAnsi="XBBVGE+LMRoman10-Regular" w:cs="Times New Roman"/>
+                <w:color w:val="auto"/>
+                <w:sz w:val="24"/>
+                <w:szCs w:val="24"/>
+              </w:rPr>
+              <w:t>19990310-T599</w:t>
+            </w:r>
+          </w:p>
+          <w:p>
+            <w:pPr>
+              <w:spacing w:line="192" w:lineRule="auto"/>
+              <w:rPr>
+                <w:rFonts w:ascii="XBBVGE+LMRoman10-Regular" w:hAnsi="XBBVGE+LMRoman10-Regular" w:cs="Times New Roman"/>
+                <w:color w:val="auto"/>
+                <w:sz w:val="24"/>
+                <w:szCs w:val="24"/>
+              </w:rPr>
+            </w:pPr>
+          </w:p>
+          <w:p>
+            <w:pPr>
+              <w:spacing w:line="192" w:lineRule="auto"/>
+              <w:rPr>
+                <w:rFonts w:ascii="XBBVGE+LMRoman10-Regular" w:hAnsi="XBBVGE+LMRoman10-Regular" w:cs="Times New Roman"/>
+                <w:color w:val="auto"/>
+                <w:sz w:val="24"/>
+                <w:szCs w:val="24"/>
+              </w:rPr>
+            </w:pPr>
+            <w:r>
+              <w:rPr>
+                <w:rFonts w:ascii="XBBVGE+LMRoman10-Regular" w:hAnsi="XBBVGE+LMRoman10-Regular" w:cs="Times New Roman"/>
+                <w:color w:val="auto"/>
+                <w:sz w:val="24"/>
+                <w:szCs w:val="24"/>
+              </w:rPr>
               <w:t>Brinati Anastasia</w:t>
+            </w:r>
+            <w:r>
+              <w:rPr>
+                <w:rFonts w:ascii="XBBVGE+LMRoman10-Regular" w:hAnsi="XBBVGE+LMRoman10-Regular" w:cs="Times New Roman"/>
+                <w:color w:val="auto"/>
+                <w:sz w:val="24"/>
+                <w:szCs w:val="24"/>
+              </w:rPr>
+              <w:t xml:space="preserve"> </w:t>
+            </w:r>
+          </w:p>
+          <w:p>
+            <w:pPr>
+              <w:spacing w:line="192" w:lineRule="auto"/>
+              <w:rPr>
+                <w:rFonts w:ascii="XBBVGE+LMRoman10-Regular" w:hAnsi="XBBVGE+LMRoman10-Regular" w:cs="Times New Roman"/>
+                <w:color w:val="auto"/>
+                <w:sz w:val="24"/>
+                <w:szCs w:val="24"/>
+              </w:rPr>
+            </w:pPr>
+            <w:r>
+              <w:rPr>
+                <w:rFonts w:ascii="XBBVGE+LMRoman10-Regular" w:hAnsi="XBBVGE+LMRoman10-Regular" w:cs="Times New Roman"/>
+                <w:color w:val="auto"/>
+                <w:sz w:val="24"/>
+                <w:szCs w:val="24"/>
+              </w:rPr>
+              <w:t>20000216-T727</w:t>
+            </w:r>
+          </w:p>
+          <w:p>
+            <w:pPr>
+              <w:spacing w:line="192" w:lineRule="auto"/>
+              <w:rPr>
+                <w:rFonts w:ascii="XBBVGE+LMRoman10-Regular" w:hAnsi="XBBVGE+LMRoman10-Regular" w:cs="Times New Roman"/>
+                <w:color w:val="auto"/>
+                <w:sz w:val="24"/>
+                <w:szCs w:val="24"/>
+              </w:rPr>
+            </w:pPr>
+          </w:p>
+          <w:p>
+            <w:pPr>
+              <w:spacing w:line="192" w:lineRule="auto"/>
+              <w:rPr>
+                <w:rFonts w:ascii="XBBVGE+LMRoman10-Regular" w:hAnsi="XBBVGE+LMRoman10-Regular" w:cs="Times New Roman"/>
+                <w:color w:val="auto"/>
+                <w:sz w:val="24"/>
+                <w:szCs w:val="24"/>
+              </w:rPr>
+            </w:pPr>
+            <w:r>
+              <w:rPr>
+                <w:rFonts w:ascii="XBBVGE+LMRoman10-Regular" w:hAnsi="XBBVGE+LMRoman10-Regular" w:cs="Times New Roman"/>
+                <w:color w:val="auto"/>
+                <w:sz w:val="24"/>
+                <w:szCs w:val="24"/>
+              </w:rPr>
+              <w:t xml:space="preserve">Group 10 </w:t>
             </w:r>
           </w:p>
         </w:tc>
@@ -195,25 +297,127 @@
     </w:p>
     <w:p>
       <w:pPr>
-        <w:pStyle w:val="Titolo"/>
-        <w:rPr>
-          <w:rFonts w:ascii="XBBVGE+LMRoman10-Regular" w:hAnsi="XBBVGE+LMRoman10-Regular" w:cs="Times New Roman"/>
-          <w:color w:val="auto"/>
-          <w:sz w:val="48"/>
-          <w:szCs w:val="48"/>
-        </w:rPr>
-      </w:pPr>
+        <w:pStyle w:val="Titolo1"/>
+        <w:spacing w:line="22" w:lineRule="atLeast"/>
+        <w:rPr>
+          <w:rFonts w:ascii="XBBVGE+LMRoman10-Regular" w:hAnsi="XBBVGE+LMRoman10-Regular" w:cs="Times New Roman"/>
+          <w:color w:val="auto"/>
+          <w:sz w:val="32"/>
+        </w:rPr>
+      </w:pPr>
+    </w:p>
+    <w:p/>
+    <w:p>
+      <w:pPr>
+        <w:pStyle w:val="Titolo1"/>
+        <w:spacing w:line="22" w:lineRule="atLeast"/>
+        <w:rPr>
+          <w:rFonts w:ascii="XBBVGE+LMRoman10-Regular" w:hAnsi="XBBVGE+LMRoman10-Regular" w:cs="Times New Roman"/>
+          <w:color w:val="auto"/>
+          <w:sz w:val="32"/>
+          <w:u w:val="single"/>
+        </w:rPr>
+      </w:pPr>
+      <w:r>
+        <w:rPr>
+          <w:rFonts w:ascii="XBBVGE+LMRoman10-Regular" w:hAnsi="XBBVGE+LMRoman10-Regular" w:cs="Times New Roman"/>
+          <w:color w:val="auto"/>
+          <w:sz w:val="32"/>
+        </w:rPr>
+        <w:t>Abstract</w:t>
+      </w:r>
     </w:p>
     <w:p>
       <w:pPr>
-        <w:pStyle w:val="Titolo"/>
-        <w:rPr>
-          <w:rFonts w:ascii="XBBVGE+LMRoman10-Regular" w:hAnsi="XBBVGE+LMRoman10-Regular" w:cs="Times New Roman"/>
-          <w:color w:val="auto"/>
-          <w:sz w:val="48"/>
-          <w:szCs w:val="48"/>
-        </w:rPr>
-      </w:pPr>
+        <w:spacing w:line="22" w:lineRule="atLeast"/>
+        <w:rPr>
+          <w:rFonts w:ascii="XBBVGE+LMRoman10-Regular" w:hAnsi="XBBVGE+LMRoman10-Regular" w:cs="Times New Roman"/>
+          <w:color w:val="auto"/>
+          <w:sz w:val="24"/>
+          <w:szCs w:val="24"/>
+        </w:rPr>
+      </w:pPr>
+      <w:r>
+        <w:rPr>
+          <w:rFonts w:ascii="XBBVGE+LMRoman10-Regular" w:hAnsi="XBBVGE+LMRoman10-Regular" w:cs="Times New Roman"/>
+          <w:color w:val="auto"/>
+          <w:sz w:val="24"/>
+          <w:szCs w:val="24"/>
+        </w:rPr>
+        <w:t xml:space="preserve">This report aims to </w:t>
+      </w:r>
+      <w:r>
+        <w:rPr>
+          <w:rFonts w:ascii="XBBVGE+LMRoman10-Regular" w:hAnsi="XBBVGE+LMRoman10-Regular" w:cs="Times New Roman"/>
+          <w:color w:val="auto"/>
+          <w:sz w:val="24"/>
+          <w:szCs w:val="24"/>
+        </w:rPr>
+        <w:t xml:space="preserve">present our group work for the final project </w:t>
+      </w:r>
+      <w:r>
+        <w:rPr>
+          <w:rFonts w:ascii="XBBVGE+LMRoman10-Regular" w:hAnsi="XBBVGE+LMRoman10-Regular" w:cs="Times New Roman"/>
+          <w:color w:val="auto"/>
+          <w:sz w:val="24"/>
+          <w:szCs w:val="24"/>
+        </w:rPr>
+        <w:t xml:space="preserve">for the course Software Testing. Starting with an overview of the structure of the system and the various adopted technicalities, we </w:t>
+      </w:r>
+      <w:r>
+        <w:rPr>
+          <w:rFonts w:ascii="XBBVGE+LMRoman10-Regular" w:hAnsi="XBBVGE+LMRoman10-Regular" w:cs="Times New Roman"/>
+          <w:color w:val="auto"/>
+          <w:sz w:val="24"/>
+          <w:szCs w:val="24"/>
+        </w:rPr>
+        <w:t>then</w:t>
+      </w:r>
+      <w:r>
+        <w:rPr>
+          <w:rFonts w:ascii="XBBVGE+LMRoman10-Regular" w:hAnsi="XBBVGE+LMRoman10-Regular" w:cs="Times New Roman"/>
+          <w:color w:val="auto"/>
+          <w:sz w:val="24"/>
+          <w:szCs w:val="24"/>
+        </w:rPr>
+        <w:t xml:space="preserve"> continue with </w:t>
+      </w:r>
+      <w:r>
+        <w:rPr>
+          <w:rFonts w:ascii="XBBVGE+LMRoman10-Regular" w:hAnsi="XBBVGE+LMRoman10-Regular" w:cs="Times New Roman"/>
+          <w:color w:val="auto"/>
+          <w:sz w:val="24"/>
+          <w:szCs w:val="24"/>
+        </w:rPr>
+        <w:t>the</w:t>
+      </w:r>
+      <w:r>
+        <w:rPr>
+          <w:rFonts w:ascii="XBBVGE+LMRoman10-Regular" w:hAnsi="XBBVGE+LMRoman10-Regular" w:cs="Times New Roman"/>
+          <w:color w:val="auto"/>
+          <w:sz w:val="24"/>
+          <w:szCs w:val="24"/>
+        </w:rPr>
+        <w:t xml:space="preserve"> reasonings and the challenges we faced during the development of the app, and lastly</w:t>
+      </w:r>
+      <w:r>
+        <w:rPr>
+          <w:rFonts w:ascii="XBBVGE+LMRoman10-Regular" w:hAnsi="XBBVGE+LMRoman10-Regular" w:cs="Times New Roman"/>
+          <w:color w:val="auto"/>
+          <w:sz w:val="24"/>
+          <w:szCs w:val="24"/>
+        </w:rPr>
+        <w:t>,</w:t>
+      </w:r>
+      <w:r>
+        <w:rPr>
+          <w:rFonts w:ascii="XBBVGE+LMRoman10-Regular" w:hAnsi="XBBVGE+LMRoman10-Regular" w:cs="Times New Roman"/>
+          <w:color w:val="auto"/>
+          <w:sz w:val="24"/>
+          <w:szCs w:val="24"/>
+        </w:rPr>
+        <w:t xml:space="preserve"> we conclude with personal thoughts on the work. </w:t>
+      </w:r>
     </w:p>
     <w:p>
       <w:pPr>
@@ -231,7 +435,7 @@
           <w:color w:val="auto"/>
           <w:sz w:val="32"/>
         </w:rPr>
-        <w:t>Abstract</w:t>
+        <w:t>Introduction</w:t>
       </w:r>
     </w:p>
     <w:p>
@@ -251,61 +455,16 @@
           <w:sz w:val="24"/>
           <w:szCs w:val="24"/>
         </w:rPr>
-        <w:t xml:space="preserve">This report aims to </w:t>
-      </w:r>
-      <w:r>
-        <w:rPr>
-          <w:rFonts w:ascii="XBBVGE+LMRoman10-Regular" w:hAnsi="XBBVGE+LMRoman10-Regular" w:cs="Times New Roman"/>
-          <w:color w:val="auto"/>
-          <w:sz w:val="24"/>
-          <w:szCs w:val="24"/>
-        </w:rPr>
-        <w:t xml:space="preserve">present our group work for the final project </w:t>
-      </w:r>
-      <w:r>
-        <w:rPr>
-          <w:rFonts w:ascii="XBBVGE+LMRoman10-Regular" w:hAnsi="XBBVGE+LMRoman10-Regular" w:cs="Times New Roman"/>
-          <w:color w:val="auto"/>
-          <w:sz w:val="24"/>
-          <w:szCs w:val="24"/>
-        </w:rPr>
-        <w:t xml:space="preserve">for the course Software Testing. Starting with an overview of the structure of the system and the various adopted technicalities, we </w:t>
-      </w:r>
-      <w:r>
-        <w:rPr>
-          <w:rFonts w:ascii="XBBVGE+LMRoman10-Regular" w:hAnsi="XBBVGE+LMRoman10-Regular" w:cs="Times New Roman"/>
-          <w:color w:val="auto"/>
-          <w:sz w:val="24"/>
-          <w:szCs w:val="24"/>
-        </w:rPr>
-        <w:t>then</w:t>
-      </w:r>
-      <w:r>
-        <w:rPr>
-          <w:rFonts w:ascii="XBBVGE+LMRoman10-Regular" w:hAnsi="XBBVGE+LMRoman10-Regular" w:cs="Times New Roman"/>
-          <w:color w:val="auto"/>
-          <w:sz w:val="24"/>
-          <w:szCs w:val="24"/>
-        </w:rPr>
-        <w:t xml:space="preserve"> continue with </w:t>
-      </w:r>
-      <w:r>
-        <w:rPr>
-          <w:rFonts w:ascii="XBBVGE+LMRoman10-Regular" w:hAnsi="XBBVGE+LMRoman10-Regular" w:cs="Times New Roman"/>
-          <w:color w:val="auto"/>
-          <w:sz w:val="24"/>
-          <w:szCs w:val="24"/>
-        </w:rPr>
-        <w:t>the</w:t>
-      </w:r>
-      <w:r>
-        <w:rPr>
-          <w:rFonts w:ascii="XBBVGE+LMRoman10-Regular" w:hAnsi="XBBVGE+LMRoman10-Regular" w:cs="Times New Roman"/>
-          <w:color w:val="auto"/>
-          <w:sz w:val="24"/>
-          <w:szCs w:val="24"/>
-        </w:rPr>
-        <w:t xml:space="preserve"> reasonings and the challenges we faced during the development of the app, and lastly</w:t>
+        <w:t>As a</w:t>
+      </w:r>
+      <w:r>
+        <w:rPr>
+          <w:rFonts w:ascii="XBBVGE+LMRoman10-Regular" w:hAnsi="XBBVGE+LMRoman10-Regular" w:cs="Times New Roman"/>
+          <w:color w:val="auto"/>
+          <w:sz w:val="24"/>
+          <w:szCs w:val="24"/>
+        </w:rPr>
+        <w:t xml:space="preserve"> group</w:t>
       </w:r>
       <w:r>
         <w:rPr>
@@ -323,7 +482,232 @@
           <w:sz w:val="24"/>
           <w:szCs w:val="24"/>
         </w:rPr>
-        <w:t xml:space="preserve"> we conclude with personal thoughts on the work. </w:t>
+        <w:t xml:space="preserve"> </w:t>
+      </w:r>
+      <w:r>
+        <w:rPr>
+          <w:rFonts w:ascii="XBBVGE+LMRoman10-Regular" w:hAnsi="XBBVGE+LMRoman10-Regular" w:cs="Times New Roman"/>
+          <w:color w:val="auto"/>
+          <w:sz w:val="24"/>
+          <w:szCs w:val="24"/>
+        </w:rPr>
+        <w:t xml:space="preserve">we </w:t>
+      </w:r>
+      <w:r>
+        <w:rPr>
+          <w:rFonts w:ascii="XBBVGE+LMRoman10-Regular" w:hAnsi="XBBVGE+LMRoman10-Regular" w:cs="Times New Roman"/>
+          <w:color w:val="auto"/>
+          <w:sz w:val="24"/>
+          <w:szCs w:val="24"/>
+        </w:rPr>
+        <w:t>decided to re-adapt a</w:t>
+      </w:r>
+      <w:r>
+        <w:rPr>
+          <w:rFonts w:ascii="XBBVGE+LMRoman10-Regular" w:hAnsi="XBBVGE+LMRoman10-Regular" w:cs="Times New Roman"/>
+          <w:color w:val="auto"/>
+          <w:sz w:val="24"/>
+          <w:szCs w:val="24"/>
+        </w:rPr>
+        <w:t xml:space="preserve"> </w:t>
+      </w:r>
+      <w:r>
+        <w:rPr>
+          <w:rFonts w:ascii="XBBVGE+LMRoman10-Regular" w:hAnsi="XBBVGE+LMRoman10-Regular" w:cs="Times New Roman"/>
+          <w:color w:val="auto"/>
+          <w:sz w:val="24"/>
+          <w:szCs w:val="24"/>
+        </w:rPr>
+        <w:t>project</w:t>
+      </w:r>
+      <w:r>
+        <w:rPr>
+          <w:rFonts w:ascii="XBBVGE+LMRoman10-Regular" w:hAnsi="XBBVGE+LMRoman10-Regular" w:cs="Times New Roman"/>
+          <w:color w:val="auto"/>
+          <w:sz w:val="24"/>
+          <w:szCs w:val="24"/>
+        </w:rPr>
+        <w:t xml:space="preserve"> we worked on together for </w:t>
+      </w:r>
+      <w:r>
+        <w:rPr>
+          <w:rFonts w:ascii="XBBVGE+LMRoman10-Regular" w:hAnsi="XBBVGE+LMRoman10-Regular" w:cs="Times New Roman"/>
+          <w:color w:val="auto"/>
+          <w:sz w:val="24"/>
+          <w:szCs w:val="24"/>
+        </w:rPr>
+        <w:t xml:space="preserve">an assignment for </w:t>
+      </w:r>
+      <w:r>
+        <w:rPr>
+          <w:rFonts w:ascii="XBBVGE+LMRoman10-Regular" w:hAnsi="XBBVGE+LMRoman10-Regular" w:cs="Times New Roman"/>
+          <w:color w:val="auto"/>
+          <w:sz w:val="24"/>
+          <w:szCs w:val="24"/>
+        </w:rPr>
+        <w:t xml:space="preserve">a course in our </w:t>
+      </w:r>
+      <w:r>
+        <w:rPr>
+          <w:rFonts w:ascii="XBBVGE+LMRoman10-Regular" w:hAnsi="XBBVGE+LMRoman10-Regular" w:cs="Times New Roman"/>
+          <w:color w:val="auto"/>
+          <w:sz w:val="24"/>
+          <w:szCs w:val="24"/>
+        </w:rPr>
+        <w:t>bachelor’s</w:t>
+      </w:r>
+      <w:r>
+        <w:rPr>
+          <w:rFonts w:ascii="XBBVGE+LMRoman10-Regular" w:hAnsi="XBBVGE+LMRoman10-Regular" w:cs="Times New Roman"/>
+          <w:color w:val="auto"/>
+          <w:sz w:val="24"/>
+          <w:szCs w:val="24"/>
+        </w:rPr>
+        <w:t>. The system under test is a simple</w:t>
+      </w:r>
+      <w:r>
+        <w:rPr>
+          <w:rFonts w:ascii="XBBVGE+LMRoman10-Regular" w:hAnsi="XBBVGE+LMRoman10-Regular" w:cs="Times New Roman"/>
+          <w:color w:val="auto"/>
+          <w:sz w:val="24"/>
+          <w:szCs w:val="24"/>
+        </w:rPr>
+        <w:t xml:space="preserve"> desktop</w:t>
+      </w:r>
+      <w:r>
+        <w:rPr>
+          <w:rFonts w:ascii="XBBVGE+LMRoman10-Regular" w:hAnsi="XBBVGE+LMRoman10-Regular" w:cs="Times New Roman"/>
+          <w:color w:val="auto"/>
+          <w:sz w:val="24"/>
+          <w:szCs w:val="24"/>
+        </w:rPr>
+        <w:t xml:space="preserve"> </w:t>
+      </w:r>
+      <w:r>
+        <w:rPr>
+          <w:rFonts w:ascii="XBBVGE+LMRoman10-Regular" w:hAnsi="XBBVGE+LMRoman10-Regular" w:cs="Times New Roman"/>
+          <w:color w:val="auto"/>
+          <w:sz w:val="24"/>
+          <w:szCs w:val="24"/>
+        </w:rPr>
+        <w:t xml:space="preserve">GUI </w:t>
+      </w:r>
+      <w:r>
+        <w:rPr>
+          <w:rFonts w:ascii="XBBVGE+LMRoman10-Regular" w:hAnsi="XBBVGE+LMRoman10-Regular" w:cs="Times New Roman"/>
+          <w:color w:val="auto"/>
+          <w:sz w:val="24"/>
+          <w:szCs w:val="24"/>
+        </w:rPr>
+        <w:t xml:space="preserve">calculator developed using Java and JavaFX for the graphical interface, adopting MVC as </w:t>
+      </w:r>
+      <w:r>
+        <w:rPr>
+          <w:rFonts w:ascii="XBBVGE+LMRoman10-Regular" w:hAnsi="XBBVGE+LMRoman10-Regular" w:cs="Times New Roman"/>
+          <w:color w:val="auto"/>
+          <w:sz w:val="24"/>
+          <w:szCs w:val="24"/>
+        </w:rPr>
+        <w:t xml:space="preserve">an </w:t>
+      </w:r>
+      <w:r>
+        <w:rPr>
+          <w:rFonts w:ascii="XBBVGE+LMRoman10-Regular" w:hAnsi="XBBVGE+LMRoman10-Regular" w:cs="Times New Roman"/>
+          <w:color w:val="auto"/>
+          <w:sz w:val="24"/>
+          <w:szCs w:val="24"/>
+        </w:rPr>
+        <w:t xml:space="preserve">architectural pattern. </w:t>
+      </w:r>
+      <w:r>
+        <w:rPr>
+          <w:rFonts w:ascii="XBBVGE+LMRoman10-Regular" w:hAnsi="XBBVGE+LMRoman10-Regular" w:cs="Times New Roman"/>
+          <w:color w:val="auto"/>
+          <w:sz w:val="24"/>
+          <w:szCs w:val="24"/>
+        </w:rPr>
+        <w:t>The application consists of a graphic controller that administers</w:t>
+      </w:r>
+      <w:r>
+        <w:rPr>
+          <w:rFonts w:ascii="XBBVGE+LMRoman10-Regular" w:hAnsi="XBBVGE+LMRoman10-Regular" w:cs="Times New Roman"/>
+          <w:color w:val="auto"/>
+          <w:sz w:val="24"/>
+          <w:szCs w:val="24"/>
+        </w:rPr>
+        <w:t xml:space="preserve"> the </w:t>
+      </w:r>
+      <w:r>
+        <w:rPr>
+          <w:rFonts w:ascii="XBBVGE+LMRoman10-Regular" w:hAnsi="XBBVGE+LMRoman10-Regular" w:cs="Times New Roman"/>
+          <w:color w:val="auto"/>
+          <w:sz w:val="24"/>
+          <w:szCs w:val="24"/>
+        </w:rPr>
+        <w:t>v</w:t>
+      </w:r>
+      <w:r>
+        <w:rPr>
+          <w:rFonts w:ascii="XBBVGE+LMRoman10-Regular" w:hAnsi="XBBVGE+LMRoman10-Regular" w:cs="Times New Roman"/>
+          <w:color w:val="auto"/>
+          <w:sz w:val="24"/>
+          <w:szCs w:val="24"/>
+        </w:rPr>
+        <w:t>iew (calculator.</w:t>
+      </w:r>
+      <w:r>
+        <w:rPr>
+          <w:rFonts w:ascii="XBBVGE+LMRoman10-Regular" w:hAnsi="XBBVGE+LMRoman10-Regular" w:cs="Times New Roman"/>
+          <w:color w:val="auto"/>
+          <w:sz w:val="24"/>
+          <w:szCs w:val="24"/>
+        </w:rPr>
+        <w:t xml:space="preserve"> </w:t>
+      </w:r>
+      <w:r>
+        <w:rPr>
+          <w:rFonts w:ascii="XBBVGE+LMRoman10-Regular" w:hAnsi="XBBVGE+LMRoman10-Regular" w:cs="Times New Roman"/>
+          <w:color w:val="auto"/>
+          <w:sz w:val="24"/>
+          <w:szCs w:val="24"/>
+        </w:rPr>
+        <w:t xml:space="preserve">fxml), a </w:t>
+      </w:r>
+      <w:r>
+        <w:rPr>
+          <w:rFonts w:ascii="XBBVGE+LMRoman10-Regular" w:hAnsi="XBBVGE+LMRoman10-Regular" w:cs="Times New Roman"/>
+          <w:color w:val="auto"/>
+          <w:sz w:val="24"/>
+          <w:szCs w:val="24"/>
+        </w:rPr>
+        <w:t>main class to start the stage and panes, and then the Calculator.java</w:t>
+      </w:r>
+      <w:r>
+        <w:rPr>
+          <w:rFonts w:ascii="XBBVGE+LMRoman10-Regular" w:hAnsi="XBBVGE+LMRoman10-Regular" w:cs="Times New Roman"/>
+          <w:color w:val="auto"/>
+          <w:sz w:val="24"/>
+          <w:szCs w:val="24"/>
+        </w:rPr>
+        <w:t>, which is responsible for the business logic of the system</w:t>
+      </w:r>
+      <w:r>
+        <w:rPr>
+          <w:rFonts w:ascii="XBBVGE+LMRoman10-Regular" w:hAnsi="XBBVGE+LMRoman10-Regular" w:cs="Times New Roman"/>
+          <w:color w:val="auto"/>
+          <w:sz w:val="24"/>
+          <w:szCs w:val="24"/>
+        </w:rPr>
+        <w:t>.</w:t>
+      </w:r>
+      <w:r>
+        <w:rPr>
+          <w:rFonts w:ascii="XBBVGE+LMRoman10-Regular" w:hAnsi="XBBVGE+LMRoman10-Regular" w:cs="Times New Roman"/>
+          <w:color w:val="auto"/>
+          <w:sz w:val="24"/>
+          <w:szCs w:val="24"/>
+        </w:rPr>
+        <w:t xml:space="preserve"> </w:t>
       </w:r>
     </w:p>
     <w:p>
@@ -342,7 +726,7 @@
           <w:color w:val="auto"/>
           <w:sz w:val="32"/>
         </w:rPr>
-        <w:t>Introduction</w:t>
+        <w:t>Technical choices of tools</w:t>
       </w:r>
     </w:p>
     <w:p>
@@ -362,25 +746,25 @@
           <w:sz w:val="24"/>
           <w:szCs w:val="24"/>
         </w:rPr>
-        <w:t>As a</w:t>
-      </w:r>
-      <w:r>
-        <w:rPr>
-          <w:rFonts w:ascii="XBBVGE+LMRoman10-Regular" w:hAnsi="XBBVGE+LMRoman10-Regular" w:cs="Times New Roman"/>
-          <w:color w:val="auto"/>
-          <w:sz w:val="24"/>
-          <w:szCs w:val="24"/>
-        </w:rPr>
-        <w:t xml:space="preserve"> group</w:t>
-      </w:r>
-      <w:r>
-        <w:rPr>
-          <w:rFonts w:ascii="XBBVGE+LMRoman10-Regular" w:hAnsi="XBBVGE+LMRoman10-Regular" w:cs="Times New Roman"/>
-          <w:color w:val="auto"/>
-          <w:sz w:val="24"/>
-          <w:szCs w:val="24"/>
-        </w:rPr>
-        <w:t>,</w:t>
+        <w:t xml:space="preserve">We </w:t>
+      </w:r>
+      <w:r>
+        <w:rPr>
+          <w:rFonts w:ascii="XBBVGE+LMRoman10-Regular" w:hAnsi="XBBVGE+LMRoman10-Regular" w:cs="Times New Roman"/>
+          <w:color w:val="auto"/>
+          <w:sz w:val="24"/>
+          <w:szCs w:val="24"/>
+        </w:rPr>
+        <w:t xml:space="preserve">decided </w:t>
+      </w:r>
+      <w:r>
+        <w:rPr>
+          <w:rFonts w:ascii="XBBVGE+LMRoman10-Regular" w:hAnsi="XBBVGE+LMRoman10-Regular" w:cs="Times New Roman"/>
+          <w:color w:val="auto"/>
+          <w:sz w:val="24"/>
+          <w:szCs w:val="24"/>
+        </w:rPr>
+        <w:t>on</w:t>
       </w:r>
       <w:r>
         <w:rPr>
@@ -398,243 +782,190 @@
           <w:sz w:val="24"/>
           <w:szCs w:val="24"/>
         </w:rPr>
-        <w:t xml:space="preserve">we </w:t>
-      </w:r>
-      <w:r>
-        <w:rPr>
-          <w:rFonts w:ascii="XBBVGE+LMRoman10-Regular" w:hAnsi="XBBVGE+LMRoman10-Regular" w:cs="Times New Roman"/>
-          <w:color w:val="auto"/>
-          <w:sz w:val="24"/>
-          <w:szCs w:val="24"/>
-        </w:rPr>
-        <w:t>decided to re-adapt a</w:t>
-      </w:r>
-      <w:r>
-        <w:rPr>
-          <w:rFonts w:ascii="XBBVGE+LMRoman10-Regular" w:hAnsi="XBBVGE+LMRoman10-Regular" w:cs="Times New Roman"/>
-          <w:color w:val="auto"/>
-          <w:sz w:val="24"/>
-          <w:szCs w:val="24"/>
-        </w:rPr>
-        <w:t xml:space="preserve"> </w:t>
-      </w:r>
-      <w:r>
-        <w:rPr>
-          <w:rFonts w:ascii="XBBVGE+LMRoman10-Regular" w:hAnsi="XBBVGE+LMRoman10-Regular" w:cs="Times New Roman"/>
-          <w:color w:val="auto"/>
-          <w:sz w:val="24"/>
-          <w:szCs w:val="24"/>
-        </w:rPr>
-        <w:t>project</w:t>
-      </w:r>
-      <w:r>
-        <w:rPr>
-          <w:rFonts w:ascii="XBBVGE+LMRoman10-Regular" w:hAnsi="XBBVGE+LMRoman10-Regular" w:cs="Times New Roman"/>
-          <w:color w:val="auto"/>
-          <w:sz w:val="24"/>
-          <w:szCs w:val="24"/>
-        </w:rPr>
-        <w:t xml:space="preserve"> we worked on together for </w:t>
-      </w:r>
-      <w:r>
-        <w:rPr>
-          <w:rFonts w:ascii="XBBVGE+LMRoman10-Regular" w:hAnsi="XBBVGE+LMRoman10-Regular" w:cs="Times New Roman"/>
-          <w:color w:val="auto"/>
-          <w:sz w:val="24"/>
-          <w:szCs w:val="24"/>
-        </w:rPr>
-        <w:t xml:space="preserve">an assignment for </w:t>
-      </w:r>
-      <w:r>
-        <w:rPr>
-          <w:rFonts w:ascii="XBBVGE+LMRoman10-Regular" w:hAnsi="XBBVGE+LMRoman10-Regular" w:cs="Times New Roman"/>
-          <w:color w:val="auto"/>
-          <w:sz w:val="24"/>
-          <w:szCs w:val="24"/>
-        </w:rPr>
-        <w:t xml:space="preserve">a course in our </w:t>
-      </w:r>
-      <w:r>
-        <w:rPr>
-          <w:rFonts w:ascii="XBBVGE+LMRoman10-Regular" w:hAnsi="XBBVGE+LMRoman10-Regular" w:cs="Times New Roman"/>
-          <w:color w:val="auto"/>
-          <w:sz w:val="24"/>
-          <w:szCs w:val="24"/>
-        </w:rPr>
-        <w:t>bachelor’s</w:t>
-      </w:r>
-      <w:r>
-        <w:rPr>
-          <w:rFonts w:ascii="XBBVGE+LMRoman10-Regular" w:hAnsi="XBBVGE+LMRoman10-Regular" w:cs="Times New Roman"/>
-          <w:color w:val="auto"/>
-          <w:sz w:val="24"/>
-          <w:szCs w:val="24"/>
-        </w:rPr>
-        <w:t>. The system under test is a simple</w:t>
-      </w:r>
-      <w:r>
-        <w:rPr>
-          <w:rFonts w:ascii="XBBVGE+LMRoman10-Regular" w:hAnsi="XBBVGE+LMRoman10-Regular" w:cs="Times New Roman"/>
-          <w:color w:val="auto"/>
-          <w:sz w:val="24"/>
-          <w:szCs w:val="24"/>
-        </w:rPr>
-        <w:t xml:space="preserve"> desktop</w:t>
-      </w:r>
-      <w:r>
-        <w:rPr>
-          <w:rFonts w:ascii="XBBVGE+LMRoman10-Regular" w:hAnsi="XBBVGE+LMRoman10-Regular" w:cs="Times New Roman"/>
-          <w:color w:val="auto"/>
-          <w:sz w:val="24"/>
-          <w:szCs w:val="24"/>
-        </w:rPr>
-        <w:t xml:space="preserve"> </w:t>
-      </w:r>
-      <w:r>
-        <w:rPr>
-          <w:rFonts w:ascii="XBBVGE+LMRoman10-Regular" w:hAnsi="XBBVGE+LMRoman10-Regular" w:cs="Times New Roman"/>
-          <w:color w:val="auto"/>
-          <w:sz w:val="24"/>
-          <w:szCs w:val="24"/>
-        </w:rPr>
-        <w:t xml:space="preserve">GUI </w:t>
-      </w:r>
-      <w:r>
-        <w:rPr>
-          <w:rFonts w:ascii="XBBVGE+LMRoman10-Regular" w:hAnsi="XBBVGE+LMRoman10-Regular" w:cs="Times New Roman"/>
-          <w:color w:val="auto"/>
-          <w:sz w:val="24"/>
-          <w:szCs w:val="24"/>
-        </w:rPr>
-        <w:t xml:space="preserve">calculator developed using Java and JavaFX for the graphical interface, adopting MVC as </w:t>
-      </w:r>
-      <w:r>
-        <w:rPr>
-          <w:rFonts w:ascii="XBBVGE+LMRoman10-Regular" w:hAnsi="XBBVGE+LMRoman10-Regular" w:cs="Times New Roman"/>
-          <w:color w:val="auto"/>
-          <w:sz w:val="24"/>
-          <w:szCs w:val="24"/>
-        </w:rPr>
-        <w:t xml:space="preserve">an </w:t>
-      </w:r>
-      <w:r>
-        <w:rPr>
-          <w:rFonts w:ascii="XBBVGE+LMRoman10-Regular" w:hAnsi="XBBVGE+LMRoman10-Regular" w:cs="Times New Roman"/>
-          <w:color w:val="auto"/>
-          <w:sz w:val="24"/>
-          <w:szCs w:val="24"/>
-        </w:rPr>
-        <w:t xml:space="preserve">architectural pattern. </w:t>
-      </w:r>
-      <w:r>
-        <w:rPr>
-          <w:rFonts w:ascii="XBBVGE+LMRoman10-Regular" w:hAnsi="XBBVGE+LMRoman10-Regular" w:cs="Times New Roman"/>
-          <w:color w:val="auto"/>
-          <w:sz w:val="24"/>
-          <w:szCs w:val="24"/>
-        </w:rPr>
-        <w:t>The application consists of a graphic controller that administers</w:t>
-      </w:r>
-      <w:r>
-        <w:rPr>
-          <w:rFonts w:ascii="XBBVGE+LMRoman10-Regular" w:hAnsi="XBBVGE+LMRoman10-Regular" w:cs="Times New Roman"/>
-          <w:color w:val="auto"/>
-          <w:sz w:val="24"/>
-          <w:szCs w:val="24"/>
-        </w:rPr>
-        <w:t xml:space="preserve"> the </w:t>
-      </w:r>
-      <w:r>
-        <w:rPr>
-          <w:rFonts w:ascii="XBBVGE+LMRoman10-Regular" w:hAnsi="XBBVGE+LMRoman10-Regular" w:cs="Times New Roman"/>
-          <w:color w:val="auto"/>
-          <w:sz w:val="24"/>
-          <w:szCs w:val="24"/>
-        </w:rPr>
-        <w:t>v</w:t>
-      </w:r>
-      <w:r>
-        <w:rPr>
-          <w:rFonts w:ascii="XBBVGE+LMRoman10-Regular" w:hAnsi="XBBVGE+LMRoman10-Regular" w:cs="Times New Roman"/>
-          <w:color w:val="auto"/>
-          <w:sz w:val="24"/>
-          <w:szCs w:val="24"/>
-        </w:rPr>
-        <w:t>iew (calculator.</w:t>
-      </w:r>
-      <w:r>
-        <w:rPr>
-          <w:rFonts w:ascii="XBBVGE+LMRoman10-Regular" w:hAnsi="XBBVGE+LMRoman10-Regular" w:cs="Times New Roman"/>
-          <w:color w:val="auto"/>
-          <w:sz w:val="24"/>
-          <w:szCs w:val="24"/>
-        </w:rPr>
-        <w:t xml:space="preserve"> </w:t>
-      </w:r>
-      <w:r>
-        <w:rPr>
-          <w:rFonts w:ascii="XBBVGE+LMRoman10-Regular" w:hAnsi="XBBVGE+LMRoman10-Regular" w:cs="Times New Roman"/>
-          <w:color w:val="auto"/>
-          <w:sz w:val="24"/>
-          <w:szCs w:val="24"/>
-        </w:rPr>
-        <w:t xml:space="preserve">fxml), a </w:t>
-      </w:r>
-      <w:r>
-        <w:rPr>
-          <w:rFonts w:ascii="XBBVGE+LMRoman10-Regular" w:hAnsi="XBBVGE+LMRoman10-Regular" w:cs="Times New Roman"/>
-          <w:color w:val="auto"/>
-          <w:sz w:val="24"/>
-          <w:szCs w:val="24"/>
-        </w:rPr>
-        <w:t>main class to start the stage and panes, and then the Calculator.java</w:t>
-      </w:r>
-      <w:r>
-        <w:rPr>
-          <w:rFonts w:ascii="XBBVGE+LMRoman10-Regular" w:hAnsi="XBBVGE+LMRoman10-Regular" w:cs="Times New Roman"/>
-          <w:color w:val="auto"/>
-          <w:sz w:val="24"/>
-          <w:szCs w:val="24"/>
-        </w:rPr>
-        <w:t>, which is responsible for the business logic of the system</w:t>
-      </w:r>
-      <w:r>
-        <w:rPr>
-          <w:rFonts w:ascii="XBBVGE+LMRoman10-Regular" w:hAnsi="XBBVGE+LMRoman10-Regular" w:cs="Times New Roman"/>
-          <w:color w:val="auto"/>
-          <w:sz w:val="24"/>
-          <w:szCs w:val="24"/>
-        </w:rPr>
-        <w:t>.</w:t>
-      </w:r>
-      <w:r>
-        <w:rPr>
-          <w:rFonts w:ascii="XBBVGE+LMRoman10-Regular" w:hAnsi="XBBVGE+LMRoman10-Regular" w:cs="Times New Roman"/>
-          <w:color w:val="auto"/>
-          <w:sz w:val="24"/>
-          <w:szCs w:val="24"/>
-        </w:rPr>
-        <w:t xml:space="preserve"> </w:t>
+        <w:t>IntelliJ</w:t>
+      </w:r>
+      <w:r>
+        <w:rPr>
+          <w:rFonts w:ascii="XBBVGE+LMRoman10-Regular" w:hAnsi="XBBVGE+LMRoman10-Regular" w:cs="Times New Roman"/>
+          <w:color w:val="auto"/>
+          <w:sz w:val="24"/>
+          <w:szCs w:val="24"/>
+        </w:rPr>
+        <w:t xml:space="preserve"> IDEA as IDE, </w:t>
+      </w:r>
+      <w:r>
+        <w:rPr>
+          <w:rFonts w:ascii="XBBVGE+LMRoman10-Regular" w:hAnsi="XBBVGE+LMRoman10-Regular" w:cs="Times New Roman"/>
+          <w:color w:val="auto"/>
+          <w:sz w:val="24"/>
+          <w:szCs w:val="24"/>
+        </w:rPr>
+        <w:t xml:space="preserve">Junit to develop tests, </w:t>
+      </w:r>
+      <w:r>
+        <w:rPr>
+          <w:rFonts w:ascii="XBBVGE+LMRoman10-Regular" w:hAnsi="XBBVGE+LMRoman10-Regular" w:cs="Times New Roman"/>
+          <w:color w:val="auto"/>
+          <w:sz w:val="24"/>
+          <w:szCs w:val="24"/>
+        </w:rPr>
+        <w:t xml:space="preserve">Git as version control software, GitHub as </w:t>
+      </w:r>
+      <w:r>
+        <w:rPr>
+          <w:rFonts w:ascii="XBBVGE+LMRoman10-Regular" w:hAnsi="XBBVGE+LMRoman10-Regular" w:cs="Times New Roman"/>
+          <w:color w:val="auto"/>
+          <w:sz w:val="24"/>
+          <w:szCs w:val="24"/>
+        </w:rPr>
+        <w:t>a Version Control</w:t>
+      </w:r>
+      <w:r>
+        <w:rPr>
+          <w:rFonts w:ascii="XBBVGE+LMRoman10-Regular" w:hAnsi="XBBVGE+LMRoman10-Regular" w:cs="Times New Roman"/>
+          <w:color w:val="auto"/>
+          <w:sz w:val="24"/>
+          <w:szCs w:val="24"/>
+        </w:rPr>
+        <w:t xml:space="preserve"> server, Maven as </w:t>
+      </w:r>
+      <w:r>
+        <w:rPr>
+          <w:rFonts w:ascii="XBBVGE+LMRoman10-Regular" w:hAnsi="XBBVGE+LMRoman10-Regular" w:cs="Times New Roman"/>
+          <w:color w:val="auto"/>
+          <w:sz w:val="24"/>
+          <w:szCs w:val="24"/>
+        </w:rPr>
+        <w:t xml:space="preserve">a build tool, </w:t>
+      </w:r>
+      <w:r>
+        <w:rPr>
+          <w:rFonts w:ascii="XBBVGE+LMRoman10-Regular" w:hAnsi="XBBVGE+LMRoman10-Regular" w:cs="Times New Roman"/>
+          <w:color w:val="auto"/>
+          <w:sz w:val="24"/>
+          <w:szCs w:val="24"/>
+        </w:rPr>
+        <w:t xml:space="preserve">and GitHub Actions as </w:t>
+      </w:r>
+      <w:r>
+        <w:rPr>
+          <w:rFonts w:ascii="XBBVGE+LMRoman10-Regular" w:hAnsi="XBBVGE+LMRoman10-Regular" w:cs="Times New Roman"/>
+          <w:color w:val="auto"/>
+          <w:sz w:val="24"/>
+          <w:szCs w:val="24"/>
+        </w:rPr>
+        <w:t>Coordinator.</w:t>
+      </w:r>
+      <w:r>
+        <w:rPr>
+          <w:rFonts w:ascii="XBBVGE+LMRoman10-Regular" w:hAnsi="XBBVGE+LMRoman10-Regular" w:cs="Times New Roman"/>
+          <w:color w:val="auto"/>
+          <w:sz w:val="24"/>
+          <w:szCs w:val="24"/>
+        </w:rPr>
+        <w:t xml:space="preserve"> The choices for these tools were due mainly to our experience with using them</w:t>
+      </w:r>
+      <w:r>
+        <w:rPr>
+          <w:rFonts w:ascii="XBBVGE+LMRoman10-Regular" w:hAnsi="XBBVGE+LMRoman10-Regular" w:cs="Times New Roman"/>
+          <w:color w:val="auto"/>
+          <w:sz w:val="24"/>
+          <w:szCs w:val="24"/>
+        </w:rPr>
+        <w:t>, but also because in our opinion, the workflow comes out very smooth and it is very easy to just work alternating between an IDE and GitHub</w:t>
+      </w:r>
+      <w:r>
+        <w:rPr>
+          <w:rFonts w:ascii="XBBVGE+LMRoman10-Regular" w:hAnsi="XBBVGE+LMRoman10-Regular" w:cs="Times New Roman"/>
+          <w:color w:val="auto"/>
+          <w:sz w:val="24"/>
+          <w:szCs w:val="24"/>
+        </w:rPr>
+        <w:t>. JUnit was almost an obvious choice</w:t>
+      </w:r>
+      <w:r>
+        <w:rPr>
+          <w:rFonts w:ascii="XBBVGE+LMRoman10-Regular" w:hAnsi="XBBVGE+LMRoman10-Regular" w:cs="Times New Roman"/>
+          <w:color w:val="auto"/>
+          <w:sz w:val="24"/>
+          <w:szCs w:val="24"/>
+        </w:rPr>
+        <w:t xml:space="preserve"> to develop tests</w:t>
+      </w:r>
+      <w:r>
+        <w:rPr>
+          <w:rFonts w:ascii="XBBVGE+LMRoman10-Regular" w:hAnsi="XBBVGE+LMRoman10-Regular" w:cs="Times New Roman"/>
+          <w:color w:val="auto"/>
+          <w:sz w:val="24"/>
+          <w:szCs w:val="24"/>
+        </w:rPr>
+        <w:t xml:space="preserve"> since we developed our project in Java; moreover, we appreciated that IntelliJ IDEA </w:t>
+      </w:r>
+      <w:r>
+        <w:rPr>
+          <w:rFonts w:ascii="XBBVGE+LMRoman10-Regular" w:hAnsi="XBBVGE+LMRoman10-Regular" w:cs="Times New Roman"/>
+          <w:color w:val="auto"/>
+          <w:sz w:val="24"/>
+          <w:szCs w:val="24"/>
+        </w:rPr>
+        <w:t>has a lot of VCS commands, so we used</w:t>
+      </w:r>
+      <w:r>
+        <w:rPr>
+          <w:rFonts w:ascii="XBBVGE+LMRoman10-Regular" w:hAnsi="XBBVGE+LMRoman10-Regular" w:cs="Times New Roman"/>
+          <w:color w:val="auto"/>
+          <w:sz w:val="24"/>
+          <w:szCs w:val="24"/>
+        </w:rPr>
+        <w:t xml:space="preserve"> the Git menu to Commit, Push and Update the project, allowing </w:t>
+      </w:r>
+      <w:r>
+        <w:rPr>
+          <w:rFonts w:ascii="XBBVGE+LMRoman10-Regular" w:hAnsi="XBBVGE+LMRoman10-Regular" w:cs="Times New Roman"/>
+          <w:color w:val="auto"/>
+          <w:sz w:val="24"/>
+          <w:szCs w:val="24"/>
+        </w:rPr>
+        <w:t xml:space="preserve">us </w:t>
+      </w:r>
+      <w:r>
+        <w:rPr>
+          <w:rFonts w:ascii="XBBVGE+LMRoman10-Regular" w:hAnsi="XBBVGE+LMRoman10-Regular" w:cs="Times New Roman"/>
+          <w:color w:val="auto"/>
+          <w:sz w:val="24"/>
+          <w:szCs w:val="24"/>
+        </w:rPr>
+        <w:t xml:space="preserve">to have a faster workflow directly </w:t>
+      </w:r>
+      <w:r>
+        <w:rPr>
+          <w:rFonts w:ascii="XBBVGE+LMRoman10-Regular" w:hAnsi="XBBVGE+LMRoman10-Regular" w:cs="Times New Roman"/>
+          <w:color w:val="auto"/>
+          <w:sz w:val="24"/>
+          <w:szCs w:val="24"/>
+        </w:rPr>
+        <w:t xml:space="preserve">from </w:t>
+      </w:r>
+      <w:r>
+        <w:rPr>
+          <w:rFonts w:ascii="XBBVGE+LMRoman10-Regular" w:hAnsi="XBBVGE+LMRoman10-Regular" w:cs="Times New Roman"/>
+          <w:color w:val="auto"/>
+          <w:sz w:val="24"/>
+          <w:szCs w:val="24"/>
+        </w:rPr>
+        <w:t xml:space="preserve">inside the IDE. Also, we decided to use GitHub Actions as the coordinator since it’s integrated into the GitHub environment, reducing the manual work to connect the Version Control Server to it.   </w:t>
       </w:r>
     </w:p>
     <w:p>
       <w:pPr>
-        <w:pStyle w:val="Titolo1"/>
         <w:spacing w:line="22" w:lineRule="atLeast"/>
         <w:rPr>
           <w:rFonts w:ascii="XBBVGE+LMRoman10-Regular" w:hAnsi="XBBVGE+LMRoman10-Regular" w:cs="Times New Roman"/>
           <w:color w:val="auto"/>
-          <w:sz w:val="32"/>
-        </w:rPr>
-      </w:pPr>
-      <w:r>
-        <w:rPr>
-          <w:rFonts w:ascii="XBBVGE+LMRoman10-Regular" w:hAnsi="XBBVGE+LMRoman10-Regular" w:cs="Times New Roman"/>
-          <w:color w:val="auto"/>
-          <w:sz w:val="32"/>
-        </w:rPr>
-        <w:t>Technical choices of tools</w:t>
-      </w:r>
+          <w:sz w:val="24"/>
+          <w:szCs w:val="24"/>
+        </w:rPr>
+      </w:pPr>
     </w:p>
     <w:p>
       <w:pPr>
@@ -646,240 +977,6 @@
           <w:szCs w:val="24"/>
         </w:rPr>
       </w:pPr>
-      <w:r>
-        <w:rPr>
-          <w:rFonts w:ascii="XBBVGE+LMRoman10-Regular" w:hAnsi="XBBVGE+LMRoman10-Regular" w:cs="Times New Roman"/>
-          <w:color w:val="auto"/>
-          <w:sz w:val="24"/>
-          <w:szCs w:val="24"/>
-        </w:rPr>
-        <w:t xml:space="preserve">We </w:t>
-      </w:r>
-      <w:r>
-        <w:rPr>
-          <w:rFonts w:ascii="XBBVGE+LMRoman10-Regular" w:hAnsi="XBBVGE+LMRoman10-Regular" w:cs="Times New Roman"/>
-          <w:color w:val="auto"/>
-          <w:sz w:val="24"/>
-          <w:szCs w:val="24"/>
-        </w:rPr>
-        <w:t xml:space="preserve">decided </w:t>
-      </w:r>
-      <w:r>
-        <w:rPr>
-          <w:rFonts w:ascii="XBBVGE+LMRoman10-Regular" w:hAnsi="XBBVGE+LMRoman10-Regular" w:cs="Times New Roman"/>
-          <w:color w:val="auto"/>
-          <w:sz w:val="24"/>
-          <w:szCs w:val="24"/>
-        </w:rPr>
-        <w:t>on</w:t>
-      </w:r>
-      <w:r>
-        <w:rPr>
-          <w:rFonts w:ascii="XBBVGE+LMRoman10-Regular" w:hAnsi="XBBVGE+LMRoman10-Regular" w:cs="Times New Roman"/>
-          <w:color w:val="auto"/>
-          <w:sz w:val="24"/>
-          <w:szCs w:val="24"/>
-        </w:rPr>
-        <w:t xml:space="preserve"> </w:t>
-      </w:r>
-      <w:r>
-        <w:rPr>
-          <w:rFonts w:ascii="XBBVGE+LMRoman10-Regular" w:hAnsi="XBBVGE+LMRoman10-Regular" w:cs="Times New Roman"/>
-          <w:color w:val="auto"/>
-          <w:sz w:val="24"/>
-          <w:szCs w:val="24"/>
-        </w:rPr>
-        <w:t>IntelliJ</w:t>
-      </w:r>
-      <w:r>
-        <w:rPr>
-          <w:rFonts w:ascii="XBBVGE+LMRoman10-Regular" w:hAnsi="XBBVGE+LMRoman10-Regular" w:cs="Times New Roman"/>
-          <w:color w:val="auto"/>
-          <w:sz w:val="24"/>
-          <w:szCs w:val="24"/>
-        </w:rPr>
-        <w:t xml:space="preserve"> IDEA as IDE, </w:t>
-      </w:r>
-      <w:r>
-        <w:rPr>
-          <w:rFonts w:ascii="XBBVGE+LMRoman10-Regular" w:hAnsi="XBBVGE+LMRoman10-Regular" w:cs="Times New Roman"/>
-          <w:color w:val="auto"/>
-          <w:sz w:val="24"/>
-          <w:szCs w:val="24"/>
-        </w:rPr>
-        <w:t xml:space="preserve">Junit to develop tests, </w:t>
-      </w:r>
-      <w:r>
-        <w:rPr>
-          <w:rFonts w:ascii="XBBVGE+LMRoman10-Regular" w:hAnsi="XBBVGE+LMRoman10-Regular" w:cs="Times New Roman"/>
-          <w:color w:val="auto"/>
-          <w:sz w:val="24"/>
-          <w:szCs w:val="24"/>
-        </w:rPr>
-        <w:t xml:space="preserve">Git as version control software, GitHub as </w:t>
-      </w:r>
-      <w:r>
-        <w:rPr>
-          <w:rFonts w:ascii="XBBVGE+LMRoman10-Regular" w:hAnsi="XBBVGE+LMRoman10-Regular" w:cs="Times New Roman"/>
-          <w:color w:val="auto"/>
-          <w:sz w:val="24"/>
-          <w:szCs w:val="24"/>
-        </w:rPr>
-        <w:t xml:space="preserve">a </w:t>
-      </w:r>
-      <w:r>
-        <w:rPr>
-          <w:rFonts w:ascii="XBBVGE+LMRoman10-Regular" w:hAnsi="XBBVGE+LMRoman10-Regular" w:cs="Times New Roman"/>
-          <w:color w:val="auto"/>
-          <w:sz w:val="24"/>
-          <w:szCs w:val="24"/>
-        </w:rPr>
-        <w:t>Version Control</w:t>
-      </w:r>
-      <w:r>
-        <w:rPr>
-          <w:rFonts w:ascii="XBBVGE+LMRoman10-Regular" w:hAnsi="XBBVGE+LMRoman10-Regular" w:cs="Times New Roman"/>
-          <w:color w:val="auto"/>
-          <w:sz w:val="24"/>
-          <w:szCs w:val="24"/>
-        </w:rPr>
-        <w:t xml:space="preserve"> server, Maven as </w:t>
-      </w:r>
-      <w:r>
-        <w:rPr>
-          <w:rFonts w:ascii="XBBVGE+LMRoman10-Regular" w:hAnsi="XBBVGE+LMRoman10-Regular" w:cs="Times New Roman"/>
-          <w:color w:val="auto"/>
-          <w:sz w:val="24"/>
-          <w:szCs w:val="24"/>
-        </w:rPr>
-        <w:t xml:space="preserve">a </w:t>
-      </w:r>
-      <w:r>
-        <w:rPr>
-          <w:rFonts w:ascii="XBBVGE+LMRoman10-Regular" w:hAnsi="XBBVGE+LMRoman10-Regular" w:cs="Times New Roman"/>
-          <w:color w:val="auto"/>
-          <w:sz w:val="24"/>
-          <w:szCs w:val="24"/>
-        </w:rPr>
-        <w:t xml:space="preserve">build tool, </w:t>
-      </w:r>
-      <w:r>
-        <w:rPr>
-          <w:rFonts w:ascii="XBBVGE+LMRoman10-Regular" w:hAnsi="XBBVGE+LMRoman10-Regular" w:cs="Times New Roman"/>
-          <w:color w:val="auto"/>
-          <w:sz w:val="24"/>
-          <w:szCs w:val="24"/>
-        </w:rPr>
-        <w:t xml:space="preserve">and GitHub Actions as </w:t>
-      </w:r>
-      <w:r>
-        <w:rPr>
-          <w:rFonts w:ascii="XBBVGE+LMRoman10-Regular" w:hAnsi="XBBVGE+LMRoman10-Regular" w:cs="Times New Roman"/>
-          <w:color w:val="auto"/>
-          <w:sz w:val="24"/>
-          <w:szCs w:val="24"/>
-        </w:rPr>
-        <w:t>Coordinator.</w:t>
-      </w:r>
-      <w:r>
-        <w:rPr>
-          <w:rFonts w:ascii="XBBVGE+LMRoman10-Regular" w:hAnsi="XBBVGE+LMRoman10-Regular" w:cs="Times New Roman"/>
-          <w:color w:val="auto"/>
-          <w:sz w:val="24"/>
-          <w:szCs w:val="24"/>
-        </w:rPr>
-        <w:t xml:space="preserve"> The choices for these tools were due mainly to our experience with using them</w:t>
-      </w:r>
-      <w:r>
-        <w:rPr>
-          <w:rFonts w:ascii="XBBVGE+LMRoman10-Regular" w:hAnsi="XBBVGE+LMRoman10-Regular" w:cs="Times New Roman"/>
-          <w:color w:val="auto"/>
-          <w:sz w:val="24"/>
-          <w:szCs w:val="24"/>
-        </w:rPr>
-        <w:t>, but also because in our opinion, the workflow comes out very smooth and it is very easy to just work alternating between an IDE and GitHub</w:t>
-      </w:r>
-      <w:r>
-        <w:rPr>
-          <w:rFonts w:ascii="XBBVGE+LMRoman10-Regular" w:hAnsi="XBBVGE+LMRoman10-Regular" w:cs="Times New Roman"/>
-          <w:color w:val="auto"/>
-          <w:sz w:val="24"/>
-          <w:szCs w:val="24"/>
-        </w:rPr>
-        <w:t>. JUnit was almost an obvious choice</w:t>
-      </w:r>
-      <w:r>
-        <w:rPr>
-          <w:rFonts w:ascii="XBBVGE+LMRoman10-Regular" w:hAnsi="XBBVGE+LMRoman10-Regular" w:cs="Times New Roman"/>
-          <w:color w:val="auto"/>
-          <w:sz w:val="24"/>
-          <w:szCs w:val="24"/>
-        </w:rPr>
-        <w:t xml:space="preserve"> to develop tests</w:t>
-      </w:r>
-      <w:r>
-        <w:rPr>
-          <w:rFonts w:ascii="XBBVGE+LMRoman10-Regular" w:hAnsi="XBBVGE+LMRoman10-Regular" w:cs="Times New Roman"/>
-          <w:color w:val="auto"/>
-          <w:sz w:val="24"/>
-          <w:szCs w:val="24"/>
-        </w:rPr>
-        <w:t xml:space="preserve"> since we developed our project in Java; moreover, we appreciated that IntelliJ IDEA </w:t>
-      </w:r>
-      <w:r>
-        <w:rPr>
-          <w:rFonts w:ascii="XBBVGE+LMRoman10-Regular" w:hAnsi="XBBVGE+LMRoman10-Regular" w:cs="Times New Roman"/>
-          <w:color w:val="auto"/>
-          <w:sz w:val="24"/>
-          <w:szCs w:val="24"/>
-        </w:rPr>
-        <w:t>has a lot of VCS commands, so we used</w:t>
-      </w:r>
-      <w:r>
-        <w:rPr>
-          <w:rFonts w:ascii="XBBVGE+LMRoman10-Regular" w:hAnsi="XBBVGE+LMRoman10-Regular" w:cs="Times New Roman"/>
-          <w:color w:val="auto"/>
-          <w:sz w:val="24"/>
-          <w:szCs w:val="24"/>
-        </w:rPr>
-        <w:t xml:space="preserve"> the Git menu to Commit, Push and Update the project, allowing </w:t>
-      </w:r>
-      <w:r>
-        <w:rPr>
-          <w:rFonts w:ascii="XBBVGE+LMRoman10-Regular" w:hAnsi="XBBVGE+LMRoman10-Regular" w:cs="Times New Roman"/>
-          <w:color w:val="auto"/>
-          <w:sz w:val="24"/>
-          <w:szCs w:val="24"/>
-        </w:rPr>
-        <w:t xml:space="preserve">us </w:t>
-      </w:r>
-      <w:r>
-        <w:rPr>
-          <w:rFonts w:ascii="XBBVGE+LMRoman10-Regular" w:hAnsi="XBBVGE+LMRoman10-Regular" w:cs="Times New Roman"/>
-          <w:color w:val="auto"/>
-          <w:sz w:val="24"/>
-          <w:szCs w:val="24"/>
-        </w:rPr>
-        <w:t xml:space="preserve">to have a faster workflow directly </w:t>
-      </w:r>
-      <w:r>
-        <w:rPr>
-          <w:rFonts w:ascii="XBBVGE+LMRoman10-Regular" w:hAnsi="XBBVGE+LMRoman10-Regular" w:cs="Times New Roman"/>
-          <w:color w:val="auto"/>
-          <w:sz w:val="24"/>
-          <w:szCs w:val="24"/>
-        </w:rPr>
-        <w:t xml:space="preserve">from </w:t>
-      </w:r>
-      <w:r>
-        <w:rPr>
-          <w:rFonts w:ascii="XBBVGE+LMRoman10-Regular" w:hAnsi="XBBVGE+LMRoman10-Regular" w:cs="Times New Roman"/>
-          <w:color w:val="auto"/>
-          <w:sz w:val="24"/>
-          <w:szCs w:val="24"/>
-        </w:rPr>
-        <w:t xml:space="preserve">inside the IDE. Also, we decided to use GitHub Actions as the coordinator since it’s integrated into the GitHub environment, reducing the manual work to connect the Version Control Server to it.   </w:t>
-      </w:r>
     </w:p>
     <w:p>
       <w:pPr>
@@ -891,14 +988,47 @@
           <w:szCs w:val="24"/>
         </w:rPr>
       </w:pPr>
-      <w:r>
-        <w:rPr>
-          <w:rFonts w:ascii="XBBVGE+LMRoman10-Regular" w:hAnsi="XBBVGE+LMRoman10-Regular" w:cs="Times New Roman"/>
-          <w:color w:val="auto"/>
-          <w:sz w:val="24"/>
-          <w:szCs w:val="24"/>
-        </w:rPr>
-        <w:lastRenderedPageBreak/>
+    </w:p>
+    <w:p>
+      <w:pPr>
+        <w:spacing w:line="22" w:lineRule="atLeast"/>
+        <w:rPr>
+          <w:rFonts w:ascii="XBBVGE+LMRoman10-Regular" w:hAnsi="XBBVGE+LMRoman10-Regular" w:cs="Times New Roman"/>
+          <w:color w:val="auto"/>
+          <w:sz w:val="24"/>
+          <w:szCs w:val="24"/>
+        </w:rPr>
+      </w:pPr>
+    </w:p>
+    <w:p>
+      <w:pPr>
+        <w:spacing w:line="22" w:lineRule="atLeast"/>
+        <w:rPr>
+          <w:rFonts w:ascii="XBBVGE+LMRoman10-Regular" w:hAnsi="XBBVGE+LMRoman10-Regular" w:cs="Times New Roman"/>
+          <w:color w:val="auto"/>
+          <w:sz w:val="24"/>
+          <w:szCs w:val="24"/>
+        </w:rPr>
+      </w:pPr>
+    </w:p>
+    <w:p>
+      <w:pPr>
+        <w:spacing w:line="22" w:lineRule="atLeast"/>
+        <w:rPr>
+          <w:rFonts w:ascii="XBBVGE+LMRoman10-Regular" w:hAnsi="XBBVGE+LMRoman10-Regular" w:cs="Times New Roman"/>
+          <w:noProof/>
+          <w:color w:val="auto"/>
+          <w:sz w:val="24"/>
+          <w:szCs w:val="24"/>
+        </w:rPr>
+      </w:pPr>
+      <w:r>
+        <w:rPr>
+          <w:rFonts w:ascii="XBBVGE+LMRoman10-Regular" w:hAnsi="XBBVGE+LMRoman10-Regular" w:cs="Times New Roman"/>
+          <w:color w:val="auto"/>
+          <w:sz w:val="24"/>
+          <w:szCs w:val="24"/>
+        </w:rPr>
         <w:t xml:space="preserve">The following picture shows the </w:t>
       </w:r>
       <w:r>
@@ -958,11 +1088,32 @@
           <w:sz w:val="24"/>
           <w:szCs w:val="24"/>
         </w:rPr>
+        <w:t xml:space="preserve">     </w:t>
+      </w:r>
+    </w:p>
+    <w:p>
+      <w:pPr>
+        <w:spacing w:line="22" w:lineRule="atLeast"/>
+        <w:rPr>
+          <w:rFonts w:ascii="XBBVGE+LMRoman10-Regular" w:hAnsi="XBBVGE+LMRoman10-Regular" w:cs="Times New Roman"/>
+          <w:color w:val="auto"/>
+          <w:sz w:val="24"/>
+          <w:szCs w:val="24"/>
+        </w:rPr>
+      </w:pPr>
+      <w:r>
+        <w:rPr>
+          <w:rFonts w:ascii="XBBVGE+LMRoman10-Regular" w:hAnsi="XBBVGE+LMRoman10-Regular" w:cs="Times New Roman"/>
+          <w:noProof/>
+          <w:color w:val="auto"/>
+          <w:sz w:val="24"/>
+          <w:szCs w:val="24"/>
+        </w:rPr>
         <w:drawing>
-          <wp:inline distT="0" distB="0" distL="0" distR="0" wp14:anchorId="2960268F" wp14:editId="27C2429F">
-            <wp:extent cx="6595444" cy="3657600"/>
-            <wp:effectExtent l="38100" t="38100" r="148590" b="114300"/>
-            <wp:docPr id="24" name="Immagine 24"/>
+          <wp:inline distT="0" distB="0" distL="0" distR="0" wp14:anchorId="2191A57A" wp14:editId="256038E5">
+            <wp:extent cx="6691630" cy="3710940"/>
+            <wp:effectExtent l="0" t="0" r="0" b="3810"/>
+            <wp:docPr id="2" name="Immagine 2"/>
             <wp:cNvGraphicFramePr>
               <a:graphicFrameLocks xmlns:a="http://schemas.openxmlformats.org/drawingml/2006/main" noChangeAspect="1"/>
             </wp:cNvGraphicFramePr>
@@ -970,11 +1121,11 @@
               <a:graphicData uri="http://schemas.openxmlformats.org/drawingml/2006/picture">
                 <pic:pic xmlns:pic="http://schemas.openxmlformats.org/drawingml/2006/picture">
                   <pic:nvPicPr>
-                    <pic:cNvPr id="24" name="Immagine 24"/>
+                    <pic:cNvPr id="2" name="Immagine 2"/>
                     <pic:cNvPicPr/>
                   </pic:nvPicPr>
                   <pic:blipFill>
-                    <a:blip r:embed="rId8" cstate="print">
+                    <a:blip r:embed="rId8">
                       <a:extLst>
                         <a:ext uri="{28A0092B-C50C-407E-A947-70E740481C1C}">
                           <a14:useLocalDpi xmlns:a14="http://schemas.microsoft.com/office/drawing/2010/main" val="0"/>
@@ -988,18 +1139,11 @@
                   <pic:spPr>
                     <a:xfrm>
                       <a:off x="0" y="0"/>
-                      <a:ext cx="6615477" cy="3668710"/>
+                      <a:ext cx="6691630" cy="3710940"/>
                     </a:xfrm>
                     <a:prstGeom prst="rect">
                       <a:avLst/>
                     </a:prstGeom>
-                    <a:effectLst>
-                      <a:outerShdw blurRad="50800" dist="38100" dir="2700000" sx="101000" sy="101000" algn="tl" rotWithShape="0">
-                        <a:prstClr val="black">
-                          <a:alpha val="22000"/>
-                        </a:prstClr>
-                      </a:outerShdw>
-                    </a:effectLst>
                   </pic:spPr>
                 </pic:pic>
               </a:graphicData>
@@ -1007,6 +1151,16 @@
           </wp:inline>
         </w:drawing>
       </w:r>
+      <w:r>
+        <w:rPr>
+          <w:rFonts w:ascii="XBBVGE+LMRoman10-Regular" w:hAnsi="XBBVGE+LMRoman10-Regular" w:cs="Times New Roman"/>
+          <w:noProof/>
+          <w:color w:val="auto"/>
+          <w:sz w:val="24"/>
+          <w:szCs w:val="24"/>
+        </w:rPr>
+        <w:t xml:space="preserve">                                                       </w:t>
+      </w:r>
     </w:p>
     <w:p>
       <w:pPr>
@@ -1381,26 +1535,7 @@
           <w:sz w:val="24"/>
           <w:szCs w:val="24"/>
         </w:rPr>
-        <w:t xml:space="preserve">maven-surefire-plugin for </w:t>
-      </w:r>
-      <w:r>
-        <w:rPr>
-          <w:rFonts w:ascii="XBBVGE+LMRoman10-Regular" w:hAnsi="XBBVGE+LMRoman10-Regular" w:cs="Times New Roman"/>
-          <w:color w:val="auto"/>
-          <w:sz w:val="24"/>
-          <w:szCs w:val="24"/>
-          <w:highlight w:val="yellow"/>
-        </w:rPr>
-        <w:t>XXX</w:t>
-      </w:r>
-      <w:r>
-        <w:rPr>
-          <w:rFonts w:ascii="XBBVGE+LMRoman10-Regular" w:hAnsi="XBBVGE+LMRoman10-Regular" w:cs="Times New Roman"/>
-          <w:color w:val="auto"/>
-          <w:sz w:val="24"/>
-          <w:szCs w:val="24"/>
-        </w:rPr>
-        <w:t xml:space="preserve"> and </w:t>
+        <w:t xml:space="preserve">maven-surefire-plugin and </w:t>
       </w:r>
       <w:r>
         <w:rPr>
@@ -1438,16 +1573,7 @@
           <w:sz w:val="24"/>
           <w:szCs w:val="24"/>
         </w:rPr>
-        <w:t xml:space="preserve">To begin with, </w:t>
-      </w:r>
-      <w:r>
-        <w:rPr>
-          <w:rFonts w:ascii="XBBVGE+LMRoman10-Regular" w:hAnsi="XBBVGE+LMRoman10-Regular" w:cs="Times New Roman"/>
-          <w:color w:val="auto"/>
-          <w:sz w:val="24"/>
-          <w:szCs w:val="24"/>
-        </w:rPr>
-        <w:t>w</w:t>
+        <w:t>To begin with, w</w:t>
       </w:r>
       <w:r>
         <w:rPr>
@@ -1762,7 +1888,17 @@
           <w:sz w:val="24"/>
           <w:szCs w:val="24"/>
         </w:rPr>
-        <w:t xml:space="preserve">Next, we went back to the tests and implemented a new one for the division operation, to take into account the division by zero. With this commit the remote build failed, presenting 4 </w:t>
+        <w:t xml:space="preserve">Next, we went back to the tests and implemented a new one for the division operation, to take into account the division by zero. With </w:t>
+      </w:r>
+      <w:r>
+        <w:rPr>
+          <w:rFonts w:ascii="XBBVGE+LMRoman10-Regular" w:hAnsi="XBBVGE+LMRoman10-Regular" w:cs="Times New Roman"/>
+          <w:color w:val="auto"/>
+          <w:sz w:val="24"/>
+          <w:szCs w:val="24"/>
+        </w:rPr>
+        <w:lastRenderedPageBreak/>
+        <w:t xml:space="preserve">this commit the remote build failed, presenting 4 </w:t>
       </w:r>
       <w:r>
         <w:rPr>
@@ -1780,17 +1916,7 @@
           <w:sz w:val="24"/>
           <w:szCs w:val="24"/>
         </w:rPr>
-        <w:t xml:space="preserve"> tests and 1 test failure. We went back </w:t>
-      </w:r>
-      <w:r>
-        <w:rPr>
-          <w:rFonts w:ascii="XBBVGE+LMRoman10-Regular" w:hAnsi="XBBVGE+LMRoman10-Regular" w:cs="Times New Roman"/>
-          <w:color w:val="auto"/>
-          <w:sz w:val="24"/>
-          <w:szCs w:val="24"/>
-        </w:rPr>
-        <w:lastRenderedPageBreak/>
-        <w:t xml:space="preserve">to the logic and added </w:t>
+        <w:t xml:space="preserve"> tests and 1 test failure. We went back to the logic and added </w:t>
       </w:r>
       <w:r>
         <w:rPr>
@@ -1891,16 +2017,97 @@
           <w:sz w:val="24"/>
           <w:szCs w:val="24"/>
         </w:rPr>
-        <w:t xml:space="preserve"> combine and test the different operations as a group. We added three test cases for each operation in its respective test class, with each one of the three testing that a certain operation worked properly when combined with another operation.</w:t>
-      </w:r>
-      <w:r>
-        <w:rPr>
-          <w:rFonts w:ascii="XBBVGE+LMRoman10-Regular" w:hAnsi="XBBVGE+LMRoman10-Regular" w:cs="Times New Roman"/>
-          <w:color w:val="auto"/>
-          <w:sz w:val="24"/>
-          <w:szCs w:val="24"/>
-        </w:rPr>
-        <w:t xml:space="preserve"> As expected, after this commit we obtained a successful build.</w:t>
+        <w:t xml:space="preserve"> combine and test the different operations as a group. We added three test cases for each operation</w:t>
+      </w:r>
+      <w:r>
+        <w:rPr>
+          <w:rFonts w:ascii="XBBVGE+LMRoman10-Regular" w:hAnsi="XBBVGE+LMRoman10-Regular" w:cs="Times New Roman"/>
+          <w:color w:val="auto"/>
+          <w:sz w:val="24"/>
+          <w:szCs w:val="24"/>
+        </w:rPr>
+        <w:t xml:space="preserve"> in a proper test class</w:t>
+      </w:r>
+      <w:r>
+        <w:rPr>
+          <w:rFonts w:ascii="XBBVGE+LMRoman10-Regular" w:hAnsi="XBBVGE+LMRoman10-Regular" w:cs="Times New Roman"/>
+          <w:color w:val="auto"/>
+          <w:sz w:val="24"/>
+          <w:szCs w:val="24"/>
+        </w:rPr>
+        <w:t xml:space="preserve">, with each one of the three </w:t>
+      </w:r>
+      <w:r>
+        <w:rPr>
+          <w:rFonts w:ascii="XBBVGE+LMRoman10-Regular" w:hAnsi="XBBVGE+LMRoman10-Regular" w:cs="Times New Roman"/>
+          <w:color w:val="auto"/>
+          <w:sz w:val="24"/>
+          <w:szCs w:val="24"/>
+        </w:rPr>
+        <w:t>testing</w:t>
+      </w:r>
+      <w:r>
+        <w:rPr>
+          <w:rFonts w:ascii="XBBVGE+LMRoman10-Regular" w:hAnsi="XBBVGE+LMRoman10-Regular" w:cs="Times New Roman"/>
+          <w:color w:val="auto"/>
+          <w:sz w:val="24"/>
+          <w:szCs w:val="24"/>
+        </w:rPr>
+        <w:t xml:space="preserve"> that a certain operation worked properly when combined with another operation.</w:t>
+      </w:r>
+      <w:r>
+        <w:rPr>
+          <w:rFonts w:ascii="XBBVGE+LMRoman10-Regular" w:hAnsi="XBBVGE+LMRoman10-Regular" w:cs="Times New Roman"/>
+          <w:color w:val="auto"/>
+          <w:sz w:val="24"/>
+          <w:szCs w:val="24"/>
+        </w:rPr>
+        <w:t xml:space="preserve"> </w:t>
+      </w:r>
+      <w:r>
+        <w:rPr>
+          <w:rFonts w:ascii="XBBVGE+LMRoman10-Regular" w:hAnsi="XBBVGE+LMRoman10-Regular" w:cs="Times New Roman"/>
+          <w:color w:val="auto"/>
+          <w:sz w:val="24"/>
+          <w:szCs w:val="24"/>
+        </w:rPr>
+        <w:t xml:space="preserve">Therefore, we created four test classes for these integration tests, as to have a better modularization of the testing environment. Furthermore, we created a test suite for each operation, that contains both unit and integration tests, </w:t>
+      </w:r>
+      <w:r>
+        <w:rPr>
+          <w:rFonts w:ascii="XBBVGE+LMRoman10-Regular" w:hAnsi="XBBVGE+LMRoman10-Regular" w:cs="Times New Roman"/>
+          <w:color w:val="auto"/>
+          <w:sz w:val="24"/>
+          <w:szCs w:val="24"/>
+        </w:rPr>
+        <w:t xml:space="preserve">to have the possibility to verify just one operation when working on it. </w:t>
+      </w:r>
+      <w:r>
+        <w:rPr>
+          <w:rFonts w:ascii="XBBVGE+LMRoman10-Regular" w:hAnsi="XBBVGE+LMRoman10-Regular" w:cs="Times New Roman"/>
+          <w:color w:val="auto"/>
+          <w:sz w:val="24"/>
+          <w:szCs w:val="24"/>
+        </w:rPr>
+        <w:t xml:space="preserve">This modularization, together with the naming convention of the classes, helps with readability and maintainability. </w:t>
+      </w:r>
+      <w:r>
+        <w:rPr>
+          <w:rFonts w:ascii="XBBVGE+LMRoman10-Regular" w:hAnsi="XBBVGE+LMRoman10-Regular" w:cs="Times New Roman"/>
+          <w:color w:val="auto"/>
+          <w:sz w:val="24"/>
+          <w:szCs w:val="24"/>
+        </w:rPr>
+        <w:t>As expected, after this commit we obtained a successful build.</w:t>
+      </w:r>
+      <w:r>
+        <w:rPr>
+          <w:rFonts w:ascii="XBBVGE+LMRoman10-Regular" w:hAnsi="XBBVGE+LMRoman10-Regular" w:cs="Times New Roman"/>
+          <w:color w:val="auto"/>
+          <w:sz w:val="24"/>
+          <w:szCs w:val="24"/>
+        </w:rPr>
+        <w:t xml:space="preserve"> </w:t>
       </w:r>
     </w:p>
     <w:p>
@@ -1920,16 +2127,88 @@
           <w:sz w:val="24"/>
           <w:szCs w:val="24"/>
         </w:rPr>
-        <w:t>Lastly, we tried to implement some GUI test cases using EyeAutomate in Java, but unfortunately we had a lot of problems to make it work, and we will talk about this in the challenges. The test case we tried to implement involved the operation ‘9999999999999999999999*9999999999999999999999’, so that the calculator would display ‘infinity’ as the result.</w:t>
-      </w:r>
-      <w:r>
-        <w:rPr>
-          <w:rFonts w:ascii="XBBVGE+LMRoman10-Regular" w:hAnsi="XBBVGE+LMRoman10-Regular" w:cs="Times New Roman"/>
-          <w:color w:val="auto"/>
-          <w:sz w:val="24"/>
-          <w:szCs w:val="24"/>
-        </w:rPr>
-        <w:t xml:space="preserve"> The idea was to firstly implement this test case, expect a failing build-run, and then add the View of the application using our old code. In the end we just added on the View without being able to implement any tests on it.</w:t>
+        <w:t>Lastly, we tried to implement some GUI test cases using EyeAutomate in Java, but unfortunately</w:t>
+      </w:r>
+      <w:r>
+        <w:rPr>
+          <w:rFonts w:ascii="XBBVGE+LMRoman10-Regular" w:hAnsi="XBBVGE+LMRoman10-Regular" w:cs="Times New Roman"/>
+          <w:color w:val="auto"/>
+          <w:sz w:val="24"/>
+          <w:szCs w:val="24"/>
+        </w:rPr>
+        <w:t>,</w:t>
+      </w:r>
+      <w:r>
+        <w:rPr>
+          <w:rFonts w:ascii="XBBVGE+LMRoman10-Regular" w:hAnsi="XBBVGE+LMRoman10-Regular" w:cs="Times New Roman"/>
+          <w:color w:val="auto"/>
+          <w:sz w:val="24"/>
+          <w:szCs w:val="24"/>
+        </w:rPr>
+        <w:t xml:space="preserve"> we had a lot of problems </w:t>
+      </w:r>
+      <w:r>
+        <w:rPr>
+          <w:rFonts w:ascii="XBBVGE+LMRoman10-Regular" w:hAnsi="XBBVGE+LMRoman10-Regular" w:cs="Times New Roman"/>
+          <w:color w:val="auto"/>
+          <w:sz w:val="24"/>
+          <w:szCs w:val="24"/>
+        </w:rPr>
+        <w:t>making</w:t>
+      </w:r>
+      <w:r>
+        <w:rPr>
+          <w:rFonts w:ascii="XBBVGE+LMRoman10-Regular" w:hAnsi="XBBVGE+LMRoman10-Regular" w:cs="Times New Roman"/>
+          <w:color w:val="auto"/>
+          <w:sz w:val="24"/>
+          <w:szCs w:val="24"/>
+        </w:rPr>
+        <w:t xml:space="preserve"> it work, and we will talk about this in the challenges. The test case we tried to implement involved the operation ‘9999999999999999999999*9999999999999999999999’ so that the calculator would display ‘infinity’ as the result.</w:t>
+      </w:r>
+      <w:r>
+        <w:rPr>
+          <w:rFonts w:ascii="XBBVGE+LMRoman10-Regular" w:hAnsi="XBBVGE+LMRoman10-Regular" w:cs="Times New Roman"/>
+          <w:color w:val="auto"/>
+          <w:sz w:val="24"/>
+          <w:szCs w:val="24"/>
+        </w:rPr>
+        <w:t xml:space="preserve"> The idea was to </w:t>
+      </w:r>
+      <w:r>
+        <w:rPr>
+          <w:rFonts w:ascii="XBBVGE+LMRoman10-Regular" w:hAnsi="XBBVGE+LMRoman10-Regular" w:cs="Times New Roman"/>
+          <w:color w:val="auto"/>
+          <w:sz w:val="24"/>
+          <w:szCs w:val="24"/>
+        </w:rPr>
+        <w:t>first</w:t>
+      </w:r>
+      <w:r>
+        <w:rPr>
+          <w:rFonts w:ascii="XBBVGE+LMRoman10-Regular" w:hAnsi="XBBVGE+LMRoman10-Regular" w:cs="Times New Roman"/>
+          <w:color w:val="auto"/>
+          <w:sz w:val="24"/>
+          <w:szCs w:val="24"/>
+        </w:rPr>
+        <w:t xml:space="preserve"> implement this test case, expect a failing build-run, and then add the View of the application using our old code. In the end</w:t>
+      </w:r>
+      <w:r>
+        <w:rPr>
+          <w:rFonts w:ascii="XBBVGE+LMRoman10-Regular" w:hAnsi="XBBVGE+LMRoman10-Regular" w:cs="Times New Roman"/>
+          <w:color w:val="auto"/>
+          <w:sz w:val="24"/>
+          <w:szCs w:val="24"/>
+        </w:rPr>
+        <w:t>,</w:t>
+      </w:r>
+      <w:r>
+        <w:rPr>
+          <w:rFonts w:ascii="XBBVGE+LMRoman10-Regular" w:hAnsi="XBBVGE+LMRoman10-Regular" w:cs="Times New Roman"/>
+          <w:color w:val="auto"/>
+          <w:sz w:val="24"/>
+          <w:szCs w:val="24"/>
+        </w:rPr>
+        <w:t xml:space="preserve"> we just added on the View without being able to implement any tests on it.</w:t>
       </w:r>
     </w:p>
     <w:p>
@@ -2315,16 +2594,52 @@
           <w:sz w:val="24"/>
           <w:szCs w:val="24"/>
         </w:rPr>
-        <w:t xml:space="preserve"> problems with EyeAutomate, but this was also due to the fact that we worked on this project while on a trip organized by the European Student Network for Erasmus students</w:t>
-      </w:r>
-      <w:r>
-        <w:rPr>
-          <w:rFonts w:ascii="XBBVGE+LMRoman10-Regular" w:hAnsi="XBBVGE+LMRoman10-Regular" w:cs="Times New Roman"/>
-          <w:color w:val="auto"/>
-          <w:sz w:val="24"/>
-          <w:szCs w:val="24"/>
-        </w:rPr>
-        <w:t xml:space="preserve">, with only one computer, reducing ourselves to the last day to try and make the GUI testing work. Of course this was a problem that came out of our bad organization system and bad time scheduling skills. </w:t>
+        <w:t xml:space="preserve"> problems with EyeAutomate, but this was also </w:t>
+      </w:r>
+      <w:r>
+        <w:rPr>
+          <w:rFonts w:ascii="XBBVGE+LMRoman10-Regular" w:hAnsi="XBBVGE+LMRoman10-Regular" w:cs="Times New Roman"/>
+          <w:color w:val="auto"/>
+          <w:sz w:val="24"/>
+          <w:szCs w:val="24"/>
+        </w:rPr>
+        <w:t>since</w:t>
+      </w:r>
+      <w:r>
+        <w:rPr>
+          <w:rFonts w:ascii="XBBVGE+LMRoman10-Regular" w:hAnsi="XBBVGE+LMRoman10-Regular" w:cs="Times New Roman"/>
+          <w:color w:val="auto"/>
+          <w:sz w:val="24"/>
+          <w:szCs w:val="24"/>
+        </w:rPr>
+        <w:t xml:space="preserve"> we worked on this project while on a trip organized by the European Student Network for Erasmus students</w:t>
+      </w:r>
+      <w:r>
+        <w:rPr>
+          <w:rFonts w:ascii="XBBVGE+LMRoman10-Regular" w:hAnsi="XBBVGE+LMRoman10-Regular" w:cs="Times New Roman"/>
+          <w:color w:val="auto"/>
+          <w:sz w:val="24"/>
+          <w:szCs w:val="24"/>
+        </w:rPr>
+        <w:t>, with only one computer, reducing ourselves to the last day to try and make the GUI testing work. Of course</w:t>
+      </w:r>
+      <w:r>
+        <w:rPr>
+          <w:rFonts w:ascii="XBBVGE+LMRoman10-Regular" w:hAnsi="XBBVGE+LMRoman10-Regular" w:cs="Times New Roman"/>
+          <w:color w:val="auto"/>
+          <w:sz w:val="24"/>
+          <w:szCs w:val="24"/>
+        </w:rPr>
+        <w:t>,</w:t>
+      </w:r>
+      <w:r>
+        <w:rPr>
+          <w:rFonts w:ascii="XBBVGE+LMRoman10-Regular" w:hAnsi="XBBVGE+LMRoman10-Regular" w:cs="Times New Roman"/>
+          <w:color w:val="auto"/>
+          <w:sz w:val="24"/>
+          <w:szCs w:val="24"/>
+        </w:rPr>
+        <w:t xml:space="preserve"> this was a problem that came out of our bad organization system and bad time scheduling skills. </w:t>
       </w:r>
       <w:r>
         <w:rPr>
@@ -2525,25 +2840,35 @@
           <w:sz w:val="24"/>
           <w:szCs w:val="24"/>
         </w:rPr>
-        <w:t xml:space="preserve"> mak</w:t>
-      </w:r>
-      <w:r>
-        <w:rPr>
-          <w:rFonts w:ascii="XBBVGE+LMRoman10-Regular" w:hAnsi="XBBVGE+LMRoman10-Regular" w:cs="Times New Roman"/>
-          <w:color w:val="auto"/>
-          <w:sz w:val="24"/>
-          <w:szCs w:val="24"/>
-        </w:rPr>
-        <w:t>e</w:t>
-      </w:r>
-      <w:r>
-        <w:rPr>
-          <w:rFonts w:ascii="XBBVGE+LMRoman10-Regular" w:hAnsi="XBBVGE+LMRoman10-Regular" w:cs="Times New Roman"/>
-          <w:color w:val="auto"/>
-          <w:sz w:val="24"/>
-          <w:szCs w:val="24"/>
-        </w:rPr>
-        <w:t xml:space="preserve"> the system run properly.</w:t>
+        <w:t xml:space="preserve"> </w:t>
+      </w:r>
+      <w:r>
+        <w:rPr>
+          <w:rFonts w:ascii="XBBVGE+LMRoman10-Regular" w:hAnsi="XBBVGE+LMRoman10-Regular" w:cs="Times New Roman"/>
+          <w:color w:val="auto"/>
+          <w:sz w:val="24"/>
+          <w:szCs w:val="24"/>
+        </w:rPr>
+        <w:t>making</w:t>
+      </w:r>
+      <w:r>
+        <w:rPr>
+          <w:rFonts w:ascii="XBBVGE+LMRoman10-Regular" w:hAnsi="XBBVGE+LMRoman10-Regular" w:cs="Times New Roman"/>
+          <w:color w:val="auto"/>
+          <w:sz w:val="24"/>
+          <w:szCs w:val="24"/>
+        </w:rPr>
+        <w:t xml:space="preserve"> the system run </w:t>
+      </w:r>
+      <w:r>
+        <w:rPr>
+          <w:rFonts w:ascii="XBBVGE+LMRoman10-Regular" w:hAnsi="XBBVGE+LMRoman10-Regular" w:cs="Times New Roman"/>
+          <w:color w:val="auto"/>
+          <w:sz w:val="24"/>
+          <w:szCs w:val="24"/>
+        </w:rPr>
+        <w:lastRenderedPageBreak/>
+        <w:t>properly.</w:t>
       </w:r>
       <w:r>
         <w:rPr>
@@ -2561,17 +2886,7 @@
           <w:sz w:val="24"/>
           <w:szCs w:val="24"/>
         </w:rPr>
-        <w:t xml:space="preserve">I think that this will be useful in the future, since in a future job it may not be necessary to set up a CI environment from scratch, but understanding how it works, how it’s </w:t>
-      </w:r>
-      <w:r>
-        <w:rPr>
-          <w:rFonts w:ascii="XBBVGE+LMRoman10-Regular" w:hAnsi="XBBVGE+LMRoman10-Regular" w:cs="Times New Roman"/>
-          <w:color w:val="auto"/>
-          <w:sz w:val="24"/>
-          <w:szCs w:val="24"/>
-        </w:rPr>
-        <w:lastRenderedPageBreak/>
-        <w:t>composed, and why it’s important will help</w:t>
+        <w:t>I think that this will be useful in the future, since in a future job it may not be necessary to set up a CI environment from scratch, but understanding how it works, how it’s composed, and why it’s important will help</w:t>
       </w:r>
       <w:r>
         <w:rPr>
@@ -2623,16 +2938,7 @@
           <w:sz w:val="24"/>
           <w:szCs w:val="24"/>
         </w:rPr>
-        <w:t>Anastasia’s</w:t>
-      </w:r>
-      <w:r>
-        <w:rPr>
-          <w:rFonts w:ascii="XBBVGE+LMRoman10-Regular" w:hAnsi="XBBVGE+LMRoman10-Regular" w:cs="Times New Roman"/>
-          <w:color w:val="auto"/>
-          <w:sz w:val="24"/>
-          <w:szCs w:val="24"/>
-        </w:rPr>
-        <w:t xml:space="preserve"> experience</w:t>
+        <w:t>Anastasia’s experience</w:t>
       </w:r>
     </w:p>
     <w:p>
@@ -2721,26 +3027,25 @@
           <w:sz w:val="24"/>
           <w:szCs w:val="24"/>
         </w:rPr>
-        <w:t>[…]</w:t>
-      </w:r>
-    </w:p>
-    <w:p>
-      <w:pPr>
-        <w:pStyle w:val="Titolo1"/>
-        <w:spacing w:line="22" w:lineRule="atLeast"/>
-        <w:rPr>
-          <w:rFonts w:ascii="XBBVGE+LMRoman10-Regular" w:hAnsi="XBBVGE+LMRoman10-Regular" w:cs="Times New Roman"/>
-          <w:color w:val="auto"/>
-          <w:sz w:val="32"/>
-        </w:rPr>
-      </w:pPr>
-      <w:r>
-        <w:rPr>
-          <w:rFonts w:ascii="XBBVGE+LMRoman10-Regular" w:hAnsi="XBBVGE+LMRoman10-Regular" w:cs="Times New Roman"/>
-          <w:color w:val="auto"/>
-          <w:sz w:val="32"/>
-        </w:rPr>
-        <w:t>Conclusion</w:t>
+        <w:t xml:space="preserve">Here </w:t>
+      </w:r>
+      <w:r>
+        <w:rPr>
+          <w:rFonts w:ascii="XBBVGE+LMRoman10-Regular" w:hAnsi="XBBVGE+LMRoman10-Regular" w:cs="Times New Roman"/>
+          <w:color w:val="auto"/>
+          <w:sz w:val="24"/>
+          <w:szCs w:val="24"/>
+        </w:rPr>
+        <w:t>are</w:t>
+      </w:r>
+      <w:r>
+        <w:rPr>
+          <w:rFonts w:ascii="XBBVGE+LMRoman10-Regular" w:hAnsi="XBBVGE+LMRoman10-Regular" w:cs="Times New Roman"/>
+          <w:color w:val="auto"/>
+          <w:sz w:val="24"/>
+          <w:szCs w:val="24"/>
+        </w:rPr>
+        <w:t xml:space="preserve"> the GitHub Insights of our project repository. </w:t>
       </w:r>
     </w:p>
     <w:p>
@@ -2758,11 +3063,52 @@
       <w:r>
         <w:rPr>
           <w:rFonts w:ascii="XBBVGE+LMRoman10-Regular" w:hAnsi="XBBVGE+LMRoman10-Regular" w:cs="Times New Roman"/>
-          <w:color w:val="auto"/>
-          <w:sz w:val="24"/>
-          <w:szCs w:val="24"/>
-        </w:rPr>
-        <w:t>[…]</w:t>
+          <w:noProof/>
+          <w:color w:val="auto"/>
+          <w:sz w:val="24"/>
+          <w:szCs w:val="24"/>
+        </w:rPr>
+        <w:drawing>
+          <wp:inline distT="0" distB="0" distL="0" distR="0" wp14:anchorId="13A4C6E4" wp14:editId="31F433AE">
+            <wp:extent cx="6691630" cy="3449955"/>
+            <wp:effectExtent l="0" t="0" r="0" b="0"/>
+            <wp:docPr id="1" name="Immagine 1"/>
+            <wp:cNvGraphicFramePr>
+              <a:graphicFrameLocks xmlns:a="http://schemas.openxmlformats.org/drawingml/2006/main" noChangeAspect="1"/>
+            </wp:cNvGraphicFramePr>
+            <a:graphic xmlns:a="http://schemas.openxmlformats.org/drawingml/2006/main">
+              <a:graphicData uri="http://schemas.openxmlformats.org/drawingml/2006/picture">
+                <pic:pic xmlns:pic="http://schemas.openxmlformats.org/drawingml/2006/picture">
+                  <pic:nvPicPr>
+                    <pic:cNvPr id="1" name="Immagine 1"/>
+                    <pic:cNvPicPr/>
+                  </pic:nvPicPr>
+                  <pic:blipFill>
+                    <a:blip r:embed="rId9">
+                      <a:extLst>
+                        <a:ext uri="{28A0092B-C50C-407E-A947-70E740481C1C}">
+                          <a14:useLocalDpi xmlns:a14="http://schemas.microsoft.com/office/drawing/2010/main" val="0"/>
+                        </a:ext>
+                      </a:extLst>
+                    </a:blip>
+                    <a:stretch>
+                      <a:fillRect/>
+                    </a:stretch>
+                  </pic:blipFill>
+                  <pic:spPr>
+                    <a:xfrm>
+                      <a:off x="0" y="0"/>
+                      <a:ext cx="6691630" cy="3449955"/>
+                    </a:xfrm>
+                    <a:prstGeom prst="rect">
+                      <a:avLst/>
+                    </a:prstGeom>
+                  </pic:spPr>
+                </pic:pic>
+              </a:graphicData>
+            </a:graphic>
+          </wp:inline>
+        </w:drawing>
       </w:r>
     </w:p>
     <w:p>
@@ -2772,33 +3118,7 @@
         </w:tabs>
         <w:rPr>
           <w:rFonts w:ascii="XBBVGE+LMRoman10-Regular" w:hAnsi="XBBVGE+LMRoman10-Regular" w:cs="Times New Roman"/>
-          <w:color w:val="auto"/>
-          <w:sz w:val="24"/>
-          <w:szCs w:val="24"/>
-        </w:rPr>
-      </w:pPr>
-    </w:p>
-    <w:p>
-      <w:pPr>
-        <w:tabs>
-          <w:tab w:val="left" w:pos="4000"/>
-        </w:tabs>
-        <w:rPr>
-          <w:rFonts w:ascii="XBBVGE+LMRoman10-Regular" w:hAnsi="XBBVGE+LMRoman10-Regular" w:cs="Times New Roman"/>
-          <w:color w:val="auto"/>
-          <w:sz w:val="24"/>
-          <w:szCs w:val="24"/>
-        </w:rPr>
-      </w:pPr>
-    </w:p>
-    <w:p>
-      <w:pPr>
-        <w:tabs>
-          <w:tab w:val="left" w:pos="4000"/>
-        </w:tabs>
-        <w:rPr>
-          <w:rFonts w:ascii="XBBVGE+LMRoman10-Regular" w:hAnsi="XBBVGE+LMRoman10-Regular" w:cs="Times New Roman"/>
-          <w:color w:val="auto"/>
+          <w:color w:val="7030A0"/>
           <w:sz w:val="24"/>
           <w:szCs w:val="24"/>
         </w:rPr>
@@ -2812,12 +3132,12 @@
         </w:rPr>
         <w:t xml:space="preserve">Link to the GitHub repository: </w:t>
       </w:r>
-      <w:hyperlink r:id="rId9" w:history="1">
+      <w:hyperlink r:id="rId10" w:history="1">
         <w:r>
           <w:rPr>
             <w:rStyle w:val="Collegamentoipertestuale"/>
             <w:rFonts w:ascii="XBBVGE+LMRoman10-Regular" w:hAnsi="XBBVGE+LMRoman10-Regular" w:cs="Times New Roman"/>
-            <w:color w:val="auto"/>
+            <w:color w:val="7030A0"/>
             <w:sz w:val="24"/>
             <w:szCs w:val="24"/>
           </w:rPr>
@@ -2827,6 +3147,25 @@
     </w:p>
     <w:p>
       <w:pPr>
+        <w:pStyle w:val="Titolo1"/>
+        <w:spacing w:line="22" w:lineRule="atLeast"/>
+        <w:rPr>
+          <w:rFonts w:ascii="XBBVGE+LMRoman10-Regular" w:hAnsi="XBBVGE+LMRoman10-Regular" w:cs="Times New Roman"/>
+          <w:color w:val="auto"/>
+          <w:sz w:val="32"/>
+        </w:rPr>
+      </w:pPr>
+      <w:r>
+        <w:rPr>
+          <w:rFonts w:ascii="XBBVGE+LMRoman10-Regular" w:hAnsi="XBBVGE+LMRoman10-Regular" w:cs="Times New Roman"/>
+          <w:color w:val="auto"/>
+          <w:sz w:val="32"/>
+        </w:rPr>
+        <w:t>Conclusion</w:t>
+      </w:r>
+    </w:p>
+    <w:p>
+      <w:pPr>
         <w:tabs>
           <w:tab w:val="left" w:pos="4000"/>
         </w:tabs>
@@ -2837,9 +3176,58 @@
           <w:szCs w:val="24"/>
         </w:rPr>
       </w:pPr>
+      <w:r>
+        <w:rPr>
+          <w:rFonts w:ascii="XBBVGE+LMRoman10-Regular" w:hAnsi="XBBVGE+LMRoman10-Regular" w:cs="Times New Roman"/>
+          <w:color w:val="auto"/>
+          <w:sz w:val="24"/>
+          <w:szCs w:val="24"/>
+        </w:rPr>
+        <w:t>In conclusion,[..</w:t>
+      </w:r>
+      <w:r>
+        <w:rPr>
+          <w:rFonts w:ascii="XBBVGE+LMRoman10-Regular" w:hAnsi="XBBVGE+LMRoman10-Regular" w:cs="Times New Roman"/>
+          <w:color w:val="auto"/>
+          <w:sz w:val="24"/>
+          <w:szCs w:val="24"/>
+        </w:rPr>
+        <w:t>.</w:t>
+      </w:r>
+      <w:r>
+        <w:rPr>
+          <w:rFonts w:ascii="XBBVGE+LMRoman10-Regular" w:hAnsi="XBBVGE+LMRoman10-Regular" w:cs="Times New Roman"/>
+          <w:color w:val="auto"/>
+          <w:sz w:val="24"/>
+          <w:szCs w:val="24"/>
+        </w:rPr>
+        <w:t>]</w:t>
+      </w:r>
+      <w:r>
+        <w:rPr>
+          <w:rFonts w:ascii="XBBVGE+LMRoman10-Regular" w:hAnsi="XBBVGE+LMRoman10-Regular" w:cs="Times New Roman"/>
+          <w:color w:val="auto"/>
+          <w:sz w:val="24"/>
+          <w:szCs w:val="24"/>
+        </w:rPr>
+        <w:t xml:space="preserve"> </w:t>
+      </w:r>
+    </w:p>
+    <w:p>
+      <w:pPr>
+        <w:tabs>
+          <w:tab w:val="left" w:pos="4000"/>
+        </w:tabs>
+        <w:rPr>
+          <w:rFonts w:ascii="XBBVGE+LMRoman10-Regular" w:hAnsi="XBBVGE+LMRoman10-Regular" w:cs="Times New Roman"/>
+          <w:color w:val="auto"/>
+          <w:sz w:val="24"/>
+          <w:szCs w:val="24"/>
+        </w:rPr>
+      </w:pPr>
     </w:p>
     <w:sectPr>
-      <w:footerReference w:type="default" r:id="rId10"/>
+      <w:footerReference w:type="default" r:id="rId11"/>
       <w:pgSz w:w="12240" w:h="15840"/>
       <w:pgMar w:top="720" w:right="851" w:bottom="720" w:left="851" w:header="720" w:footer="720" w:gutter="0"/>
       <w:cols w:space="720"/>

</xml_diff>